<commit_message>
Update for minute:second times.
</commit_message>
<xml_diff>
--- a/easy.docx
+++ b/easy.docx
@@ -67,7 +67,7 @@
         <w:pStyle w:val="ListParagraph"/>
         <w:numPr>
           <w:ilvl w:val="0"/>
-          <w:numId w:val="4"/>
+          <w:numId w:val="5"/>
         </w:numPr>
         <w:rPr/>
       </w:pPr>
@@ -81,7 +81,7 @@
         <w:pStyle w:val="ListParagraph"/>
         <w:numPr>
           <w:ilvl w:val="0"/>
-          <w:numId w:val="4"/>
+          <w:numId w:val="5"/>
         </w:numPr>
         <w:rPr/>
       </w:pPr>
@@ -95,7 +95,7 @@
         <w:pStyle w:val="ListParagraph"/>
         <w:numPr>
           <w:ilvl w:val="0"/>
-          <w:numId w:val="4"/>
+          <w:numId w:val="5"/>
         </w:numPr>
         <w:rPr/>
       </w:pPr>
@@ -109,7 +109,7 @@
         <w:pStyle w:val="ListParagraph"/>
         <w:numPr>
           <w:ilvl w:val="0"/>
-          <w:numId w:val="4"/>
+          <w:numId w:val="5"/>
         </w:numPr>
         <w:rPr/>
       </w:pPr>
@@ -133,7 +133,7 @@
         <w:pStyle w:val="ListParagraph"/>
         <w:numPr>
           <w:ilvl w:val="0"/>
-          <w:numId w:val="4"/>
+          <w:numId w:val="5"/>
         </w:numPr>
         <w:rPr/>
       </w:pPr>
@@ -147,7 +147,7 @@
         <w:pStyle w:val="ListParagraph"/>
         <w:numPr>
           <w:ilvl w:val="0"/>
-          <w:numId w:val="4"/>
+          <w:numId w:val="5"/>
         </w:numPr>
         <w:rPr/>
       </w:pPr>
@@ -161,7 +161,7 @@
         <w:pStyle w:val="ListParagraph"/>
         <w:numPr>
           <w:ilvl w:val="0"/>
-          <w:numId w:val="4"/>
+          <w:numId w:val="5"/>
         </w:numPr>
         <w:rPr/>
       </w:pPr>
@@ -314,7 +314,7 @@
                 <wp:positionV relativeFrom="paragraph">
                   <wp:posOffset>6350</wp:posOffset>
                 </wp:positionV>
-                <wp:extent cx="6250940" cy="5177790"/>
+                <wp:extent cx="6251575" cy="5178425"/>
                 <wp:effectExtent l="0" t="0" r="19050" b="25400"/>
                 <wp:wrapNone/>
                 <wp:docPr id="1" name="Rectangle 6"/>
@@ -325,7 +325,7 @@
                       <wps:spPr>
                         <a:xfrm>
                           <a:off x="0" y="0"/>
-                          <a:ext cx="6250320" cy="5177160"/>
+                          <a:ext cx="6251040" cy="5177880"/>
                         </a:xfrm>
                         <a:prstGeom prst="rect">
                           <a:avLst/>
@@ -354,7 +354,7 @@
           </mc:Choice>
           <mc:Fallback>
             <w:pict>
-              <v:rect id="shape_0" ID="Rectangle 6" stroked="t" style="position:absolute;margin-left:0pt;margin-top:0.5pt;width:492.1pt;height:407.6pt;mso-position-horizontal:left;mso-position-horizontal-relative:margin" wp14:anchorId="0F7D0753">
+              <v:rect id="shape_0" ID="Rectangle 6" stroked="t" style="position:absolute;margin-left:0pt;margin-top:0.5pt;width:492.15pt;height:407.65pt;mso-position-horizontal:left;mso-position-horizontal-relative:margin" wp14:anchorId="0F7D0753">
                 <w10:wrap type="none"/>
                 <v:fill o:detectmouseclick="t" on="false"/>
                 <v:stroke color="black" weight="12600" joinstyle="miter" endcap="flat"/>
@@ -373,7 +373,7 @@
                 <wp:positionV relativeFrom="paragraph">
                   <wp:posOffset>158750</wp:posOffset>
                 </wp:positionV>
-                <wp:extent cx="1405890" cy="688340"/>
+                <wp:extent cx="1406525" cy="688975"/>
                 <wp:effectExtent l="0" t="0" r="0" b="0"/>
                 <wp:wrapNone/>
                 <wp:docPr id="2" name="Text Box 15"/>
@@ -384,7 +384,7 @@
                       <wps:spPr>
                         <a:xfrm>
                           <a:off x="0" y="0"/>
-                          <a:ext cx="1405080" cy="687600"/>
+                          <a:ext cx="1405800" cy="688320"/>
                         </a:xfrm>
                         <a:prstGeom prst="rect">
                           <a:avLst/>
@@ -466,7 +466,7 @@
           </mc:Choice>
           <mc:Fallback>
             <w:pict>
-              <v:rect id="shape_0" ID="Text Box 15" stroked="f" style="position:absolute;margin-left:4pt;margin-top:12.5pt;width:110.6pt;height:54.1pt" wp14:anchorId="422DADC5">
+              <v:rect id="shape_0" ID="Text Box 15" stroked="f" style="position:absolute;margin-left:4pt;margin-top:12.5pt;width:110.65pt;height:54.15pt" wp14:anchorId="422DADC5">
                 <w10:wrap type="square"/>
                 <v:fill o:detectmouseclick="t" on="false"/>
                 <v:stroke color="#3465a4" weight="6480" joinstyle="round" endcap="flat"/>
@@ -567,7 +567,7 @@
                 <wp:positionV relativeFrom="paragraph">
                   <wp:posOffset>864235</wp:posOffset>
                 </wp:positionV>
-                <wp:extent cx="866140" cy="275590"/>
+                <wp:extent cx="866775" cy="276225"/>
                 <wp:effectExtent l="0" t="0" r="12700" b="12700"/>
                 <wp:wrapNone/>
                 <wp:docPr id="4" name="Rectangle 23"/>
@@ -578,7 +578,7 @@
                       <wps:spPr>
                         <a:xfrm>
                           <a:off x="0" y="0"/>
-                          <a:ext cx="865440" cy="275040"/>
+                          <a:ext cx="866160" cy="275760"/>
                         </a:xfrm>
                         <a:prstGeom prst="rect">
                           <a:avLst/>
@@ -633,7 +633,7 @@
           </mc:Choice>
           <mc:Fallback>
             <w:pict>
-              <v:rect id="shape_0" ID="Rectangle 23" fillcolor="#ffc000" stroked="t" style="position:absolute;margin-left:326.5pt;margin-top:68.05pt;width:68.1pt;height:21.6pt" wp14:anchorId="6D7623F4">
+              <v:rect id="shape_0" ID="Rectangle 23" fillcolor="#ffc000" stroked="t" style="position:absolute;margin-left:326.5pt;margin-top:68.05pt;width:68.15pt;height:21.65pt" wp14:anchorId="6D7623F4">
                 <w10:wrap type="square"/>
                 <v:fill o:detectmouseclick="t" type="solid" color2="#003fff"/>
                 <v:stroke color="#43729d" weight="12600" joinstyle="miter" endcap="flat"/>
@@ -672,7 +672,7 @@
                 <wp:positionV relativeFrom="paragraph">
                   <wp:posOffset>1219835</wp:posOffset>
                 </wp:positionV>
-                <wp:extent cx="866140" cy="275590"/>
+                <wp:extent cx="866775" cy="276225"/>
                 <wp:effectExtent l="0" t="0" r="12700" b="12700"/>
                 <wp:wrapNone/>
                 <wp:docPr id="6" name="Rectangle 24"/>
@@ -683,7 +683,7 @@
                       <wps:spPr>
                         <a:xfrm>
                           <a:off x="0" y="0"/>
-                          <a:ext cx="865440" cy="275040"/>
+                          <a:ext cx="866160" cy="275760"/>
                         </a:xfrm>
                         <a:prstGeom prst="rect">
                           <a:avLst/>
@@ -738,7 +738,7 @@
           </mc:Choice>
           <mc:Fallback>
             <w:pict>
-              <v:rect id="shape_0" ID="Rectangle 24" fillcolor="#ffc000" stroked="t" style="position:absolute;margin-left:326pt;margin-top:96.05pt;width:68.1pt;height:21.6pt" wp14:anchorId="03544534">
+              <v:rect id="shape_0" ID="Rectangle 24" fillcolor="#ffc000" stroked="t" style="position:absolute;margin-left:326pt;margin-top:96.05pt;width:68.15pt;height:21.65pt" wp14:anchorId="03544534">
                 <w10:wrap type="square"/>
                 <v:fill o:detectmouseclick="t" type="solid" color2="#003fff"/>
                 <v:stroke color="#43729d" weight="12600" joinstyle="miter" endcap="flat"/>
@@ -777,7 +777,7 @@
                 <wp:positionV relativeFrom="paragraph">
                   <wp:posOffset>2121535</wp:posOffset>
                 </wp:positionV>
-                <wp:extent cx="1374140" cy="1037590"/>
+                <wp:extent cx="1374775" cy="1038225"/>
                 <wp:effectExtent l="19050" t="0" r="38100" b="12700"/>
                 <wp:wrapNone/>
                 <wp:docPr id="8" name="Trapezoid 21"/>
@@ -788,7 +788,7 @@
                       <wps:spPr>
                         <a:xfrm>
                           <a:off x="0" y="0"/>
-                          <a:ext cx="1373400" cy="1036800"/>
+                          <a:ext cx="1374120" cy="1037520"/>
                         </a:xfrm>
                         <a:prstGeom prst="trapezoid">
                           <a:avLst>
@@ -891,7 +891,7 @@
                   <v:h position="@1,0"/>
                 </v:handles>
               </v:shapetype>
-              <v:shape id="shape_0" ID="Trapezoid 21" stroked="t" style="position:absolute;margin-left:307.5pt;margin-top:167.05pt;width:108.1pt;height:81.6pt" wp14:anchorId="626BC33E" type="shapetype_8">
+              <v:shape id="shape_0" ID="Trapezoid 21" stroked="t" style="position:absolute;margin-left:307.5pt;margin-top:167.05pt;width:108.15pt;height:81.65pt" wp14:anchorId="626BC33E" type="shapetype_8">
                 <w10:wrap type="square"/>
                 <v:fill o:detectmouseclick="t" on="false"/>
                 <v:stroke color="#43729d" weight="12600" dashstyle="dash" joinstyle="miter" endcap="flat"/>
@@ -960,7 +960,7 @@
                 <wp:positionV relativeFrom="paragraph">
                   <wp:posOffset>3194685</wp:posOffset>
                 </wp:positionV>
-                <wp:extent cx="1393190" cy="167640"/>
+                <wp:extent cx="1393825" cy="168275"/>
                 <wp:effectExtent l="0" t="0" r="19050" b="25400"/>
                 <wp:wrapNone/>
                 <wp:docPr id="10" name="Rectangle 22"/>
@@ -971,7 +971,7 @@
                       <wps:spPr>
                         <a:xfrm>
                           <a:off x="0" y="0"/>
-                          <a:ext cx="1392480" cy="167040"/>
+                          <a:ext cx="1393200" cy="167760"/>
                         </a:xfrm>
                         <a:prstGeom prst="rect">
                           <a:avLst/>
@@ -1023,7 +1023,7 @@
           </mc:Choice>
           <mc:Fallback>
             <w:pict>
-              <v:rect id="shape_0" ID="Rectangle 22" fillcolor="#ffc000" stroked="t" style="position:absolute;margin-left:305.5pt;margin-top:251.55pt;width:109.6pt;height:13.1pt" wp14:anchorId="630F1B05">
+              <v:rect id="shape_0" ID="Rectangle 22" fillcolor="#ffc000" stroked="t" style="position:absolute;margin-left:305.5pt;margin-top:251.55pt;width:109.65pt;height:13.15pt" wp14:anchorId="630F1B05">
                 <w10:wrap type="none"/>
                 <v:fill o:detectmouseclick="t" type="solid" color2="#003fff"/>
                 <v:stroke color="#43729d" weight="12600" joinstyle="miter" endcap="flat"/>
@@ -1059,7 +1059,7 @@
                 <wp:positionV relativeFrom="paragraph">
                   <wp:posOffset>1937385</wp:posOffset>
                 </wp:positionV>
-                <wp:extent cx="1818640" cy="85090"/>
+                <wp:extent cx="1819275" cy="85725"/>
                 <wp:effectExtent l="0" t="0" r="69850" b="88900"/>
                 <wp:wrapNone/>
                 <wp:docPr id="12" name="Straight Arrow Connector 20"/>
@@ -1070,7 +1070,7 @@
                       <wps:spPr>
                         <a:xfrm>
                           <a:off x="0" y="0"/>
-                          <a:ext cx="1818000" cy="84600"/>
+                          <a:ext cx="1818720" cy="84960"/>
                         </a:xfrm>
                         <a:custGeom>
                           <a:avLst/>
@@ -1127,7 +1127,7 @@
                 <wp:positionV relativeFrom="paragraph">
                   <wp:posOffset>1257935</wp:posOffset>
                 </wp:positionV>
-                <wp:extent cx="1818640" cy="85090"/>
+                <wp:extent cx="1819275" cy="85725"/>
                 <wp:effectExtent l="0" t="0" r="69850" b="88900"/>
                 <wp:wrapNone/>
                 <wp:docPr id="13" name="Straight Arrow Connector 19"/>
@@ -1138,7 +1138,7 @@
                       <wps:spPr>
                         <a:xfrm>
                           <a:off x="0" y="0"/>
-                          <a:ext cx="1818000" cy="84600"/>
+                          <a:ext cx="1818720" cy="84960"/>
                         </a:xfrm>
                         <a:custGeom>
                           <a:avLst/>
@@ -1195,7 +1195,7 @@
                 <wp:positionV relativeFrom="paragraph">
                   <wp:posOffset>908685</wp:posOffset>
                 </wp:positionV>
-                <wp:extent cx="1818640" cy="85090"/>
+                <wp:extent cx="1819275" cy="85725"/>
                 <wp:effectExtent l="0" t="0" r="69850" b="88900"/>
                 <wp:wrapNone/>
                 <wp:docPr id="14" name="Straight Arrow Connector 18"/>
@@ -1206,7 +1206,7 @@
                       <wps:spPr>
                         <a:xfrm>
                           <a:off x="0" y="0"/>
-                          <a:ext cx="1818000" cy="84600"/>
+                          <a:ext cx="1818720" cy="84960"/>
                         </a:xfrm>
                         <a:custGeom>
                           <a:avLst/>
@@ -1263,7 +1263,7 @@
                 <wp:positionV relativeFrom="paragraph">
                   <wp:posOffset>521335</wp:posOffset>
                 </wp:positionV>
-                <wp:extent cx="1818640" cy="85090"/>
+                <wp:extent cx="1819275" cy="85725"/>
                 <wp:effectExtent l="0" t="0" r="69850" b="88900"/>
                 <wp:wrapNone/>
                 <wp:docPr id="15" name="Straight Arrow Connector 17"/>
@@ -1274,7 +1274,7 @@
                       <wps:spPr>
                         <a:xfrm>
                           <a:off x="0" y="0"/>
-                          <a:ext cx="1818000" cy="84600"/>
+                          <a:ext cx="1818720" cy="84960"/>
                         </a:xfrm>
                         <a:custGeom>
                           <a:avLst/>
@@ -1331,7 +1331,7 @@
                 <wp:positionV relativeFrom="paragraph">
                   <wp:posOffset>387985</wp:posOffset>
                 </wp:positionV>
-                <wp:extent cx="1894840" cy="2205990"/>
+                <wp:extent cx="1895475" cy="2206625"/>
                 <wp:effectExtent l="0" t="0" r="12700" b="25400"/>
                 <wp:wrapNone/>
                 <wp:docPr id="16" name="Text Box 16"/>
@@ -1342,7 +1342,7 @@
                       <wps:spPr>
                         <a:xfrm>
                           <a:off x="0" y="0"/>
-                          <a:ext cx="1894320" cy="2205360"/>
+                          <a:ext cx="1894680" cy="2206080"/>
                         </a:xfrm>
                         <a:prstGeom prst="rect">
                           <a:avLst/>
@@ -1489,7 +1489,7 @@
           </mc:Choice>
           <mc:Fallback>
             <w:pict>
-              <v:rect id="shape_0" ID="Text Box 16" fillcolor="#f2f2f2" stroked="t" style="position:absolute;margin-left:26pt;margin-top:30.55pt;width:149.1pt;height:173.6pt" wp14:anchorId="60D292A5">
+              <v:rect id="shape_0" ID="Text Box 16" fillcolor="#f2f2f2" stroked="t" style="position:absolute;margin-left:26pt;margin-top:30.55pt;width:149.15pt;height:173.65pt" wp14:anchorId="60D292A5">
                 <w10:wrap type="square"/>
                 <v:fill o:detectmouseclick="t" type="solid" color2="#0d0d0d"/>
                 <v:stroke color="black" weight="6480" joinstyle="round" endcap="flat"/>
@@ -1621,7 +1621,7 @@
                 <wp:positionV relativeFrom="paragraph">
                   <wp:posOffset>3442335</wp:posOffset>
                 </wp:positionV>
-                <wp:extent cx="5165090" cy="243840"/>
+                <wp:extent cx="5165725" cy="244475"/>
                 <wp:effectExtent l="0" t="0" r="19050" b="25400"/>
                 <wp:wrapNone/>
                 <wp:docPr id="18" name="Rectangle 13"/>
@@ -1632,7 +1632,7 @@
                       <wps:spPr>
                         <a:xfrm>
                           <a:off x="0" y="0"/>
-                          <a:ext cx="5164560" cy="243360"/>
+                          <a:ext cx="5164920" cy="243720"/>
                         </a:xfrm>
                         <a:prstGeom prst="rect">
                           <a:avLst/>
@@ -1708,7 +1708,7 @@
           </mc:Choice>
           <mc:Fallback>
             <w:pict>
-              <v:rect id="shape_0" ID="Rectangle 13" fillcolor="#00b0f0" stroked="t" style="position:absolute;margin-left:46pt;margin-top:271.05pt;width:406.6pt;height:19.1pt" wp14:anchorId="0E8B11F8">
+              <v:rect id="shape_0" ID="Rectangle 13" fillcolor="#00b0f0" stroked="t" style="position:absolute;margin-left:46pt;margin-top:271.05pt;width:406.65pt;height:19.15pt" wp14:anchorId="0E8B11F8">
                 <w10:wrap type="square"/>
                 <v:fill o:detectmouseclick="t" type="solid" color2="#ff4f0f"/>
                 <v:stroke color="#527f34" weight="12600" joinstyle="miter" endcap="flat"/>
@@ -1768,7 +1768,7 @@
                 <wp:positionV relativeFrom="paragraph">
                   <wp:posOffset>3150235</wp:posOffset>
                 </wp:positionV>
-                <wp:extent cx="5165090" cy="294640"/>
+                <wp:extent cx="5165725" cy="295275"/>
                 <wp:effectExtent l="0" t="0" r="19050" b="12700"/>
                 <wp:wrapNone/>
                 <wp:docPr id="20" name="Rectangle 12"/>
@@ -1779,7 +1779,7 @@
                       <wps:spPr>
                         <a:xfrm>
                           <a:off x="0" y="0"/>
-                          <a:ext cx="5164560" cy="294120"/>
+                          <a:ext cx="5164920" cy="294480"/>
                         </a:xfrm>
                         <a:prstGeom prst="rect">
                           <a:avLst/>
@@ -1855,7 +1855,7 @@
           </mc:Choice>
           <mc:Fallback>
             <w:pict>
-              <v:rect id="shape_0" ID="Rectangle 12" fillcolor="#00b0f0" stroked="t" style="position:absolute;margin-left:45.5pt;margin-top:248.05pt;width:406.6pt;height:23.1pt" wp14:anchorId="6348A400">
+              <v:rect id="shape_0" ID="Rectangle 12" fillcolor="#00b0f0" stroked="t" style="position:absolute;margin-left:45.5pt;margin-top:248.05pt;width:406.65pt;height:23.15pt" wp14:anchorId="6348A400">
                 <w10:wrap type="square"/>
                 <v:fill o:detectmouseclick="t" type="solid" color2="#ff4f0f"/>
                 <v:stroke color="#527f34" weight="12600" joinstyle="miter" endcap="flat"/>
@@ -1915,7 +1915,7 @@
                 <wp:positionV relativeFrom="paragraph">
                   <wp:posOffset>464185</wp:posOffset>
                 </wp:positionV>
-                <wp:extent cx="866140" cy="256540"/>
+                <wp:extent cx="866775" cy="257175"/>
                 <wp:effectExtent l="0" t="0" r="12700" b="12700"/>
                 <wp:wrapNone/>
                 <wp:docPr id="22" name="Rectangle 11"/>
@@ -1926,7 +1926,7 @@
                       <wps:spPr>
                         <a:xfrm>
                           <a:off x="0" y="0"/>
-                          <a:ext cx="865440" cy="255960"/>
+                          <a:ext cx="866160" cy="256680"/>
                         </a:xfrm>
                         <a:prstGeom prst="rect">
                           <a:avLst/>
@@ -1993,7 +1993,7 @@
           </mc:Choice>
           <mc:Fallback>
             <w:pict>
-              <v:rect id="shape_0" ID="Rectangle 11" fillcolor="#70ad47" stroked="t" style="position:absolute;margin-left:322.5pt;margin-top:36.55pt;width:68.1pt;height:20.1pt" wp14:anchorId="2004A8BD">
+              <v:rect id="shape_0" ID="Rectangle 11" fillcolor="#70ad47" stroked="t" style="position:absolute;margin-left:322.5pt;margin-top:36.55pt;width:68.15pt;height:20.15pt" wp14:anchorId="2004A8BD">
                 <w10:wrap type="square"/>
                 <v:fill o:detectmouseclick="t" type="solid" color2="#8f52b8"/>
                 <v:stroke color="#527f34" weight="12600" joinstyle="miter" endcap="flat"/>
@@ -2047,7 +2047,7 @@
                 <wp:positionV relativeFrom="paragraph">
                   <wp:posOffset>1854835</wp:posOffset>
                 </wp:positionV>
-                <wp:extent cx="866140" cy="275590"/>
+                <wp:extent cx="866775" cy="276225"/>
                 <wp:effectExtent l="0" t="0" r="12700" b="12700"/>
                 <wp:wrapNone/>
                 <wp:docPr id="24" name="Rectangle 7"/>
@@ -2058,7 +2058,7 @@
                       <wps:spPr>
                         <a:xfrm>
                           <a:off x="0" y="0"/>
-                          <a:ext cx="865440" cy="275040"/>
+                          <a:ext cx="866160" cy="275760"/>
                         </a:xfrm>
                         <a:prstGeom prst="rect">
                           <a:avLst/>
@@ -2113,7 +2113,7 @@
           </mc:Choice>
           <mc:Fallback>
             <w:pict>
-              <v:rect id="shape_0" ID="Rectangle 7" fillcolor="#ffc000" stroked="t" style="position:absolute;margin-left:328.5pt;margin-top:146.05pt;width:68.1pt;height:21.6pt" wp14:anchorId="25149BCF">
+              <v:rect id="shape_0" ID="Rectangle 7" fillcolor="#ffc000" stroked="t" style="position:absolute;margin-left:328.5pt;margin-top:146.05pt;width:68.15pt;height:21.65pt" wp14:anchorId="25149BCF">
                 <w10:wrap type="square"/>
                 <v:fill o:detectmouseclick="t" type="solid" color2="#003fff"/>
                 <v:stroke color="#43729d" weight="12600" joinstyle="miter" endcap="flat"/>
@@ -2226,7 +2226,7 @@
         <w:pStyle w:val="ListParagraph"/>
         <w:numPr>
           <w:ilvl w:val="0"/>
-          <w:numId w:val="3"/>
+          <w:numId w:val="4"/>
         </w:numPr>
         <w:ind w:left="1440" w:hanging="360"/>
         <w:rPr/>
@@ -2241,7 +2241,7 @@
         <w:pStyle w:val="ListParagraph"/>
         <w:numPr>
           <w:ilvl w:val="0"/>
-          <w:numId w:val="3"/>
+          <w:numId w:val="4"/>
         </w:numPr>
         <w:ind w:left="1440" w:hanging="360"/>
         <w:rPr/>
@@ -2256,7 +2256,7 @@
         <w:pStyle w:val="ListParagraph"/>
         <w:numPr>
           <w:ilvl w:val="0"/>
-          <w:numId w:val="3"/>
+          <w:numId w:val="4"/>
         </w:numPr>
         <w:ind w:left="1440" w:hanging="360"/>
         <w:rPr/>
@@ -2271,7 +2271,7 @@
         <w:pStyle w:val="ListParagraph"/>
         <w:numPr>
           <w:ilvl w:val="0"/>
-          <w:numId w:val="3"/>
+          <w:numId w:val="4"/>
         </w:numPr>
         <w:ind w:left="1440" w:hanging="360"/>
         <w:rPr/>
@@ -2286,7 +2286,7 @@
         <w:pStyle w:val="ListParagraph"/>
         <w:numPr>
           <w:ilvl w:val="0"/>
-          <w:numId w:val="3"/>
+          <w:numId w:val="4"/>
         </w:numPr>
         <w:ind w:left="1440" w:hanging="360"/>
         <w:rPr/>
@@ -2301,7 +2301,7 @@
         <w:pStyle w:val="ListParagraph"/>
         <w:numPr>
           <w:ilvl w:val="0"/>
-          <w:numId w:val="3"/>
+          <w:numId w:val="4"/>
         </w:numPr>
         <w:ind w:left="1440" w:hanging="360"/>
         <w:rPr/>
@@ -2316,7 +2316,7 @@
         <w:pStyle w:val="ListParagraph"/>
         <w:numPr>
           <w:ilvl w:val="0"/>
-          <w:numId w:val="3"/>
+          <w:numId w:val="4"/>
         </w:numPr>
         <w:ind w:left="1440" w:hanging="360"/>
         <w:rPr/>
@@ -2396,7 +2396,7 @@
         <w:pStyle w:val="Normal"/>
         <w:numPr>
           <w:ilvl w:val="0"/>
-          <w:numId w:val="5"/>
+          <w:numId w:val="6"/>
         </w:numPr>
         <w:spacing w:before="57" w:after="103"/>
         <w:rPr/>
@@ -2433,7 +2433,7 @@
         <w:pStyle w:val="Normal"/>
         <w:numPr>
           <w:ilvl w:val="0"/>
-          <w:numId w:val="5"/>
+          <w:numId w:val="6"/>
         </w:numPr>
         <w:rPr/>
       </w:pPr>
@@ -2447,7 +2447,7 @@
         <w:pStyle w:val="Normal"/>
         <w:numPr>
           <w:ilvl w:val="0"/>
-          <w:numId w:val="5"/>
+          <w:numId w:val="6"/>
         </w:numPr>
         <w:rPr/>
       </w:pPr>
@@ -2489,7 +2489,7 @@
         <w:pStyle w:val="Normal"/>
         <w:numPr>
           <w:ilvl w:val="0"/>
-          <w:numId w:val="5"/>
+          <w:numId w:val="6"/>
         </w:numPr>
         <w:rPr/>
       </w:pPr>
@@ -4168,7 +4168,7 @@
         <w:pStyle w:val="ListParagraph"/>
         <w:numPr>
           <w:ilvl w:val="0"/>
-          <w:numId w:val="2"/>
+          <w:numId w:val="3"/>
         </w:numPr>
         <w:rPr/>
       </w:pPr>
@@ -4204,7 +4204,7 @@
         <w:pStyle w:val="ListParagraph"/>
         <w:numPr>
           <w:ilvl w:val="0"/>
-          <w:numId w:val="2"/>
+          <w:numId w:val="3"/>
         </w:numPr>
         <w:rPr/>
       </w:pPr>
@@ -4218,7 +4218,7 @@
         <w:pStyle w:val="ListParagraph"/>
         <w:numPr>
           <w:ilvl w:val="1"/>
-          <w:numId w:val="2"/>
+          <w:numId w:val="3"/>
         </w:numPr>
         <w:rPr/>
       </w:pPr>
@@ -4243,7 +4243,7 @@
         <w:pStyle w:val="ListParagraph"/>
         <w:numPr>
           <w:ilvl w:val="1"/>
-          <w:numId w:val="2"/>
+          <w:numId w:val="3"/>
         </w:numPr>
         <w:rPr/>
       </w:pPr>
@@ -6610,10 +6610,110 @@
     <w:p>
       <w:pPr>
         <w:pStyle w:val="Normal"/>
-        <w:rPr/>
-      </w:pPr>
-      <w:r>
-        <w:rPr/>
+        <w:rPr>
+          <w:b/>
+          <w:b/>
+          <w:bCs/>
+          <w:u w:val="single"/>
+        </w:rPr>
+      </w:pPr>
+      <w:r>
+        <w:rPr>
+          <w:b/>
+          <w:bCs/>
+          <w:u w:val="single"/>
+        </w:rPr>
+        <w:t>Other Time Formats</w:t>
+      </w:r>
+    </w:p>
+    <w:p>
+      <w:pPr>
+        <w:pStyle w:val="Normal"/>
+        <w:rPr/>
+      </w:pPr>
+      <w:r>
+        <w:rPr/>
+        <w:t>In addition to a value in seconds, Easy can handle the following styles:</w:t>
+      </w:r>
+    </w:p>
+    <w:p>
+      <w:pPr>
+        <w:pStyle w:val="Normal"/>
+        <w:rPr/>
+      </w:pPr>
+      <w:r>
+        <w:rPr/>
+        <w:t>2:45</w:t>
+      </w:r>
+    </w:p>
+    <w:p>
+      <w:pPr>
+        <w:pStyle w:val="Normal"/>
+        <w:rPr/>
+      </w:pPr>
+      <w:r>
+        <w:rPr/>
+        <w:t>2m:45</w:t>
+      </w:r>
+    </w:p>
+    <w:p>
+      <w:pPr>
+        <w:pStyle w:val="Normal"/>
+        <w:rPr/>
+      </w:pPr>
+      <w:r>
+        <w:rPr/>
+        <w:t>2m45s</w:t>
+      </w:r>
+    </w:p>
+    <w:p>
+      <w:pPr>
+        <w:pStyle w:val="Normal"/>
+        <w:rPr/>
+      </w:pPr>
+      <w:r>
+        <w:rPr/>
+        <w:t>20s</w:t>
+      </w:r>
+    </w:p>
+    <w:p>
+      <w:pPr>
+        <w:pStyle w:val="Normal"/>
+        <w:rPr/>
+      </w:pPr>
+      <w:r>
+        <w:rPr/>
+        <w:t>This also works in the range format:</w:t>
+      </w:r>
+    </w:p>
+    <w:p>
+      <w:pPr>
+        <w:pStyle w:val="Normal"/>
+        <w:rPr/>
+      </w:pPr>
+      <w:r>
+        <w:rPr/>
+        <w:t>2:45-3:10</w:t>
+      </w:r>
+    </w:p>
+    <w:p>
+      <w:pPr>
+        <w:pStyle w:val="Normal"/>
+        <w:rPr/>
+      </w:pPr>
+      <w:r>
+        <w:rPr/>
+        <w:t>However, these formats are not supported in a relative format so you can’t use the ‘+’ sign.</w:t>
+      </w:r>
+    </w:p>
+    <w:p>
+      <w:pPr>
+        <w:pStyle w:val="Normal"/>
+        <w:rPr/>
+      </w:pPr>
+      <w:r>
+        <w:rPr/>
+        <w:t>Why? Mostly to debug a complex signal when viewing it in Audacity. The Audacity timeline only shows minutes:seconds. Conversion to/from seconds to minutes:seconds can be very confusing and a source of mistakes.</w:t>
       </w:r>
     </w:p>
     <w:p>
@@ -7503,6 +7603,10 @@
     <w:p>
       <w:pPr>
         <w:pStyle w:val="Heading3"/>
+        <w:numPr>
+          <w:ilvl w:val="2"/>
+          <w:numId w:val="2"/>
+        </w:numPr>
         <w:rPr/>
       </w:pPr>
       <w:r>
@@ -7730,6 +7834,10 @@
     <w:p>
       <w:pPr>
         <w:pStyle w:val="Heading3"/>
+        <w:numPr>
+          <w:ilvl w:val="2"/>
+          <w:numId w:val="2"/>
+        </w:numPr>
         <w:rPr/>
       </w:pPr>
       <w:r>
@@ -7740,6 +7848,10 @@
     <w:p>
       <w:pPr>
         <w:pStyle w:val="Heading3"/>
+        <w:numPr>
+          <w:ilvl w:val="2"/>
+          <w:numId w:val="2"/>
+        </w:numPr>
         <w:rPr>
           <w:sz w:val="22"/>
           <w:szCs w:val="22"/>
@@ -7782,6 +7894,8 @@
         <w:rPr>
           <w:rFonts w:ascii="inherit" w:hAnsi="inherit"/>
           <w:b w:val="false"/>
+          <w:b w:val="false"/>
+          <w:i w:val="false"/>
           <w:i w:val="false"/>
           <w:caps w:val="false"/>
           <w:smallCaps w:val="false"/>
@@ -7810,9 +7924,8 @@
         <w:widowControl/>
         <w:numPr>
           <w:ilvl w:val="0"/>
-          <w:numId w:val="6"/>
+          <w:numId w:val="7"/>
         </w:numPr>
-        <w:pBdr/>
         <w:tabs>
           <w:tab w:val="clear" w:pos="720"/>
           <w:tab w:val="left" w:pos="0" w:leader="none"/>
@@ -7878,9 +7991,8 @@
         <w:widowControl/>
         <w:numPr>
           <w:ilvl w:val="0"/>
-          <w:numId w:val="6"/>
+          <w:numId w:val="7"/>
         </w:numPr>
-        <w:pBdr/>
         <w:tabs>
           <w:tab w:val="clear" w:pos="720"/>
           <w:tab w:val="left" w:pos="0" w:leader="none"/>
@@ -7936,9 +8048,8 @@
         <w:widowControl/>
         <w:numPr>
           <w:ilvl w:val="0"/>
-          <w:numId w:val="6"/>
+          <w:numId w:val="7"/>
         </w:numPr>
-        <w:pBdr/>
         <w:tabs>
           <w:tab w:val="clear" w:pos="720"/>
           <w:tab w:val="left" w:pos="0" w:leader="none"/>
@@ -7994,9 +8105,8 @@
         <w:widowControl/>
         <w:numPr>
           <w:ilvl w:val="0"/>
-          <w:numId w:val="6"/>
+          <w:numId w:val="7"/>
         </w:numPr>
-        <w:pBdr/>
         <w:tabs>
           <w:tab w:val="clear" w:pos="720"/>
           <w:tab w:val="left" w:pos="0" w:leader="none"/>
@@ -8006,6 +8116,8 @@
         <w:rPr>
           <w:rFonts w:ascii="Droid Sans;Helvetica Neue;Nimbus Sans L;sans-serif" w:hAnsi="Droid Sans;Helvetica Neue;Nimbus Sans L;sans-serif"/>
           <w:b w:val="false"/>
+          <w:b w:val="false"/>
+          <w:i w:val="false"/>
           <w:i w:val="false"/>
           <w:caps w:val="false"/>
           <w:smallCaps w:val="false"/>
@@ -8034,9 +8146,8 @@
         <w:widowControl/>
         <w:numPr>
           <w:ilvl w:val="0"/>
-          <w:numId w:val="6"/>
+          <w:numId w:val="7"/>
         </w:numPr>
-        <w:pBdr/>
         <w:tabs>
           <w:tab w:val="clear" w:pos="720"/>
           <w:tab w:val="left" w:pos="0" w:leader="none"/>
@@ -8093,9 +8204,8 @@
         <w:widowControl/>
         <w:numPr>
           <w:ilvl w:val="0"/>
-          <w:numId w:val="6"/>
+          <w:numId w:val="7"/>
         </w:numPr>
-        <w:pBdr/>
         <w:tabs>
           <w:tab w:val="clear" w:pos="720"/>
           <w:tab w:val="left" w:pos="0" w:leader="none"/>
@@ -8152,9 +8262,8 @@
         <w:widowControl/>
         <w:numPr>
           <w:ilvl w:val="0"/>
-          <w:numId w:val="6"/>
+          <w:numId w:val="7"/>
         </w:numPr>
-        <w:pBdr/>
         <w:tabs>
           <w:tab w:val="clear" w:pos="720"/>
           <w:tab w:val="left" w:pos="0" w:leader="none"/>
@@ -8208,12 +8317,13 @@
       <w:pPr>
         <w:pStyle w:val="TextBody"/>
         <w:widowControl/>
-        <w:pBdr/>
         <w:spacing w:before="0" w:after="0"/>
         <w:ind w:left="0" w:right="150" w:hanging="0"/>
         <w:rPr>
           <w:rFonts w:ascii="inherit" w:hAnsi="inherit"/>
           <w:b w:val="false"/>
+          <w:b w:val="false"/>
+          <w:i w:val="false"/>
           <w:i w:val="false"/>
           <w:caps w:val="false"/>
           <w:smallCaps w:val="false"/>
@@ -8242,9 +8352,8 @@
         <w:widowControl/>
         <w:numPr>
           <w:ilvl w:val="0"/>
-          <w:numId w:val="7"/>
+          <w:numId w:val="8"/>
         </w:numPr>
-        <w:pBdr/>
         <w:tabs>
           <w:tab w:val="clear" w:pos="720"/>
           <w:tab w:val="left" w:pos="0" w:leader="none"/>
@@ -8415,9 +8524,8 @@
         <w:widowControl/>
         <w:numPr>
           <w:ilvl w:val="0"/>
-          <w:numId w:val="7"/>
+          <w:numId w:val="8"/>
         </w:numPr>
-        <w:pBdr/>
         <w:tabs>
           <w:tab w:val="clear" w:pos="720"/>
           <w:tab w:val="left" w:pos="0" w:leader="none"/>
@@ -8427,6 +8535,8 @@
         <w:rPr>
           <w:rFonts w:ascii="Droid Sans;Helvetica Neue;Nimbus Sans L;sans-serif" w:hAnsi="Droid Sans;Helvetica Neue;Nimbus Sans L;sans-serif"/>
           <w:b w:val="false"/>
+          <w:b w:val="false"/>
+          <w:i w:val="false"/>
           <w:i w:val="false"/>
           <w:caps w:val="false"/>
           <w:smallCaps w:val="false"/>
@@ -8453,12 +8563,13 @@
       <w:pPr>
         <w:pStyle w:val="TextBody"/>
         <w:widowControl/>
-        <w:pBdr/>
         <w:spacing w:before="0" w:after="0"/>
         <w:ind w:left="0" w:right="150" w:hanging="0"/>
         <w:rPr>
           <w:rFonts w:ascii="inherit" w:hAnsi="inherit"/>
           <w:b w:val="false"/>
+          <w:b w:val="false"/>
+          <w:i w:val="false"/>
           <w:i w:val="false"/>
           <w:caps w:val="false"/>
           <w:smallCaps w:val="false"/>
@@ -8487,9 +8598,8 @@
         <w:widowControl/>
         <w:numPr>
           <w:ilvl w:val="0"/>
-          <w:numId w:val="8"/>
+          <w:numId w:val="9"/>
         </w:numPr>
-        <w:pBdr/>
         <w:tabs>
           <w:tab w:val="clear" w:pos="720"/>
           <w:tab w:val="left" w:pos="0" w:leader="none"/>
@@ -8499,6 +8609,8 @@
         <w:rPr>
           <w:rFonts w:ascii="Droid Sans;Helvetica Neue;Nimbus Sans L;sans-serif" w:hAnsi="Droid Sans;Helvetica Neue;Nimbus Sans L;sans-serif"/>
           <w:b w:val="false"/>
+          <w:b w:val="false"/>
+          <w:i w:val="false"/>
           <w:i w:val="false"/>
           <w:caps w:val="false"/>
           <w:smallCaps w:val="false"/>
@@ -8527,9 +8639,8 @@
         <w:widowControl/>
         <w:numPr>
           <w:ilvl w:val="0"/>
-          <w:numId w:val="8"/>
+          <w:numId w:val="9"/>
         </w:numPr>
-        <w:pBdr/>
         <w:tabs>
           <w:tab w:val="clear" w:pos="720"/>
           <w:tab w:val="left" w:pos="0" w:leader="none"/>
@@ -8585,9 +8696,8 @@
         <w:widowControl/>
         <w:numPr>
           <w:ilvl w:val="0"/>
-          <w:numId w:val="8"/>
+          <w:numId w:val="9"/>
         </w:numPr>
-        <w:pBdr/>
         <w:tabs>
           <w:tab w:val="clear" w:pos="720"/>
           <w:tab w:val="left" w:pos="0" w:leader="none"/>
@@ -8699,9 +8809,8 @@
         <w:widowControl/>
         <w:numPr>
           <w:ilvl w:val="0"/>
-          <w:numId w:val="8"/>
+          <w:numId w:val="9"/>
         </w:numPr>
-        <w:pBdr/>
         <w:tabs>
           <w:tab w:val="clear" w:pos="720"/>
           <w:tab w:val="left" w:pos="0" w:leader="none"/>
@@ -8711,6 +8820,8 @@
         <w:rPr>
           <w:rFonts w:ascii="Droid Sans;Helvetica Neue;Nimbus Sans L;sans-serif" w:hAnsi="Droid Sans;Helvetica Neue;Nimbus Sans L;sans-serif"/>
           <w:b w:val="false"/>
+          <w:b w:val="false"/>
+          <w:i w:val="false"/>
           <w:i w:val="false"/>
           <w:caps w:val="false"/>
           <w:smallCaps w:val="false"/>
@@ -8739,9 +8850,8 @@
         <w:widowControl/>
         <w:numPr>
           <w:ilvl w:val="0"/>
-          <w:numId w:val="8"/>
+          <w:numId w:val="9"/>
         </w:numPr>
-        <w:pBdr/>
         <w:tabs>
           <w:tab w:val="clear" w:pos="720"/>
           <w:tab w:val="left" w:pos="0" w:leader="none"/>
@@ -8751,6 +8861,8 @@
         <w:rPr>
           <w:rFonts w:ascii="Droid Sans;Helvetica Neue;Nimbus Sans L;sans-serif" w:hAnsi="Droid Sans;Helvetica Neue;Nimbus Sans L;sans-serif"/>
           <w:b w:val="false"/>
+          <w:b w:val="false"/>
+          <w:i w:val="false"/>
           <w:i w:val="false"/>
           <w:caps w:val="false"/>
           <w:smallCaps w:val="false"/>
@@ -8924,110 +9036,119 @@
   <w:abstractNum w:abstractNumId="2">
     <w:lvl w:ilvl="0">
       <w:start w:val="1"/>
-      <w:numFmt w:val="decimal"/>
-      <w:lvlText w:val="%1."/>
+      <w:numFmt w:val="none"/>
+      <w:suff w:val="nothing"/>
+      <w:lvlText w:val=""/>
       <w:lvlJc w:val="left"/>
       <w:pPr>
         <w:tabs>
           <w:tab w:val="num" w:pos="0"/>
         </w:tabs>
-        <w:ind w:left="720" w:hanging="360"/>
+        <w:ind w:left="0" w:hanging="0"/>
       </w:pPr>
     </w:lvl>
     <w:lvl w:ilvl="1">
       <w:start w:val="1"/>
-      <w:numFmt w:val="lowerLetter"/>
-      <w:lvlText w:val="%2."/>
+      <w:numFmt w:val="none"/>
+      <w:suff w:val="nothing"/>
+      <w:lvlText w:val=""/>
       <w:lvlJc w:val="left"/>
       <w:pPr>
         <w:tabs>
           <w:tab w:val="num" w:pos="0"/>
         </w:tabs>
-        <w:ind w:left="1440" w:hanging="360"/>
+        <w:ind w:left="0" w:hanging="0"/>
       </w:pPr>
     </w:lvl>
     <w:lvl w:ilvl="2">
       <w:start w:val="1"/>
-      <w:numFmt w:val="lowerRoman"/>
-      <w:lvlText w:val="%3."/>
-      <w:lvlJc w:val="right"/>
+      <w:numFmt w:val="none"/>
+      <w:suff w:val="nothing"/>
+      <w:lvlText w:val=""/>
+      <w:lvlJc w:val="left"/>
       <w:pPr>
         <w:tabs>
           <w:tab w:val="num" w:pos="0"/>
         </w:tabs>
-        <w:ind w:left="2160" w:hanging="180"/>
+        <w:ind w:left="0" w:hanging="0"/>
       </w:pPr>
     </w:lvl>
     <w:lvl w:ilvl="3">
       <w:start w:val="1"/>
-      <w:numFmt w:val="decimal"/>
-      <w:lvlText w:val="%4."/>
+      <w:numFmt w:val="none"/>
+      <w:suff w:val="nothing"/>
+      <w:lvlText w:val=""/>
       <w:lvlJc w:val="left"/>
       <w:pPr>
         <w:tabs>
           <w:tab w:val="num" w:pos="0"/>
         </w:tabs>
-        <w:ind w:left="2880" w:hanging="360"/>
+        <w:ind w:left="0" w:hanging="0"/>
       </w:pPr>
     </w:lvl>
     <w:lvl w:ilvl="4">
       <w:start w:val="1"/>
-      <w:numFmt w:val="lowerLetter"/>
-      <w:lvlText w:val="%5."/>
+      <w:numFmt w:val="none"/>
+      <w:suff w:val="nothing"/>
+      <w:lvlText w:val=""/>
       <w:lvlJc w:val="left"/>
       <w:pPr>
         <w:tabs>
           <w:tab w:val="num" w:pos="0"/>
         </w:tabs>
-        <w:ind w:left="3600" w:hanging="360"/>
+        <w:ind w:left="0" w:hanging="0"/>
       </w:pPr>
     </w:lvl>
     <w:lvl w:ilvl="5">
       <w:start w:val="1"/>
-      <w:numFmt w:val="lowerRoman"/>
-      <w:lvlText w:val="%6."/>
-      <w:lvlJc w:val="right"/>
+      <w:numFmt w:val="none"/>
+      <w:suff w:val="nothing"/>
+      <w:lvlText w:val=""/>
+      <w:lvlJc w:val="left"/>
       <w:pPr>
         <w:tabs>
           <w:tab w:val="num" w:pos="0"/>
         </w:tabs>
-        <w:ind w:left="4320" w:hanging="180"/>
+        <w:ind w:left="0" w:hanging="0"/>
       </w:pPr>
     </w:lvl>
     <w:lvl w:ilvl="6">
       <w:start w:val="1"/>
-      <w:numFmt w:val="decimal"/>
-      <w:lvlText w:val="%7."/>
+      <w:numFmt w:val="none"/>
+      <w:suff w:val="nothing"/>
+      <w:lvlText w:val=""/>
       <w:lvlJc w:val="left"/>
       <w:pPr>
         <w:tabs>
           <w:tab w:val="num" w:pos="0"/>
         </w:tabs>
-        <w:ind w:left="5040" w:hanging="360"/>
+        <w:ind w:left="0" w:hanging="0"/>
       </w:pPr>
     </w:lvl>
     <w:lvl w:ilvl="7">
       <w:start w:val="1"/>
-      <w:numFmt w:val="lowerLetter"/>
-      <w:lvlText w:val="%8."/>
+      <w:numFmt w:val="none"/>
+      <w:suff w:val="nothing"/>
+      <w:lvlText w:val=""/>
       <w:lvlJc w:val="left"/>
       <w:pPr>
         <w:tabs>
           <w:tab w:val="num" w:pos="0"/>
         </w:tabs>
-        <w:ind w:left="5760" w:hanging="360"/>
+        <w:ind w:left="0" w:hanging="0"/>
       </w:pPr>
     </w:lvl>
     <w:lvl w:ilvl="8">
       <w:start w:val="1"/>
-      <w:numFmt w:val="lowerRoman"/>
-      <w:lvlText w:val="%9."/>
-      <w:lvlJc w:val="right"/>
+      <w:numFmt w:val="none"/>
+      <w:suff w:val="nothing"/>
+      <w:lvlText w:val=""/>
+      <w:lvlJc w:val="left"/>
       <w:pPr>
         <w:tabs>
           <w:tab w:val="num" w:pos="0"/>
         </w:tabs>
-        <w:ind w:left="6480" w:hanging="180"/>
+        <w:ind w:left="0" w:hanging="0"/>
       </w:pPr>
     </w:lvl>
   </w:abstractNum>
@@ -9142,6 +9263,116 @@
     </w:lvl>
   </w:abstractNum>
   <w:abstractNum w:abstractNumId="4">
+    <w:lvl w:ilvl="0">
+      <w:start w:val="1"/>
+      <w:numFmt w:val="decimal"/>
+      <w:lvlText w:val="%1."/>
+      <w:lvlJc w:val="left"/>
+      <w:pPr>
+        <w:tabs>
+          <w:tab w:val="num" w:pos="0"/>
+        </w:tabs>
+        <w:ind w:left="720" w:hanging="360"/>
+      </w:pPr>
+    </w:lvl>
+    <w:lvl w:ilvl="1">
+      <w:start w:val="1"/>
+      <w:numFmt w:val="lowerLetter"/>
+      <w:lvlText w:val="%2."/>
+      <w:lvlJc w:val="left"/>
+      <w:pPr>
+        <w:tabs>
+          <w:tab w:val="num" w:pos="0"/>
+        </w:tabs>
+        <w:ind w:left="1440" w:hanging="360"/>
+      </w:pPr>
+    </w:lvl>
+    <w:lvl w:ilvl="2">
+      <w:start w:val="1"/>
+      <w:numFmt w:val="lowerRoman"/>
+      <w:lvlText w:val="%3."/>
+      <w:lvlJc w:val="right"/>
+      <w:pPr>
+        <w:tabs>
+          <w:tab w:val="num" w:pos="0"/>
+        </w:tabs>
+        <w:ind w:left="2160" w:hanging="180"/>
+      </w:pPr>
+    </w:lvl>
+    <w:lvl w:ilvl="3">
+      <w:start w:val="1"/>
+      <w:numFmt w:val="decimal"/>
+      <w:lvlText w:val="%4."/>
+      <w:lvlJc w:val="left"/>
+      <w:pPr>
+        <w:tabs>
+          <w:tab w:val="num" w:pos="0"/>
+        </w:tabs>
+        <w:ind w:left="2880" w:hanging="360"/>
+      </w:pPr>
+    </w:lvl>
+    <w:lvl w:ilvl="4">
+      <w:start w:val="1"/>
+      <w:numFmt w:val="lowerLetter"/>
+      <w:lvlText w:val="%5."/>
+      <w:lvlJc w:val="left"/>
+      <w:pPr>
+        <w:tabs>
+          <w:tab w:val="num" w:pos="0"/>
+        </w:tabs>
+        <w:ind w:left="3600" w:hanging="360"/>
+      </w:pPr>
+    </w:lvl>
+    <w:lvl w:ilvl="5">
+      <w:start w:val="1"/>
+      <w:numFmt w:val="lowerRoman"/>
+      <w:lvlText w:val="%6."/>
+      <w:lvlJc w:val="right"/>
+      <w:pPr>
+        <w:tabs>
+          <w:tab w:val="num" w:pos="0"/>
+        </w:tabs>
+        <w:ind w:left="4320" w:hanging="180"/>
+      </w:pPr>
+    </w:lvl>
+    <w:lvl w:ilvl="6">
+      <w:start w:val="1"/>
+      <w:numFmt w:val="decimal"/>
+      <w:lvlText w:val="%7."/>
+      <w:lvlJc w:val="left"/>
+      <w:pPr>
+        <w:tabs>
+          <w:tab w:val="num" w:pos="0"/>
+        </w:tabs>
+        <w:ind w:left="5040" w:hanging="360"/>
+      </w:pPr>
+    </w:lvl>
+    <w:lvl w:ilvl="7">
+      <w:start w:val="1"/>
+      <w:numFmt w:val="lowerLetter"/>
+      <w:lvlText w:val="%8."/>
+      <w:lvlJc w:val="left"/>
+      <w:pPr>
+        <w:tabs>
+          <w:tab w:val="num" w:pos="0"/>
+        </w:tabs>
+        <w:ind w:left="5760" w:hanging="360"/>
+      </w:pPr>
+    </w:lvl>
+    <w:lvl w:ilvl="8">
+      <w:start w:val="1"/>
+      <w:numFmt w:val="lowerRoman"/>
+      <w:lvlText w:val="%9."/>
+      <w:lvlJc w:val="right"/>
+      <w:pPr>
+        <w:tabs>
+          <w:tab w:val="num" w:pos="0"/>
+        </w:tabs>
+        <w:ind w:left="6480" w:hanging="180"/>
+      </w:pPr>
+    </w:lvl>
+  </w:abstractNum>
+  <w:abstractNum w:abstractNumId="5">
     <w:lvl w:ilvl="0">
       <w:start w:val="30"/>
       <w:numFmt w:val="bullet"/>
@@ -9278,7 +9509,7 @@
       </w:rPr>
     </w:lvl>
   </w:abstractNum>
-  <w:abstractNum w:abstractNumId="5">
+  <w:abstractNum w:abstractNumId="6">
     <w:lvl w:ilvl="0">
       <w:start w:val="1"/>
       <w:numFmt w:val="bullet"/>
@@ -9415,126 +9646,6 @@
       </w:rPr>
     </w:lvl>
   </w:abstractNum>
-  <w:abstractNum w:abstractNumId="6">
-    <w:lvl w:ilvl="0">
-      <w:start w:val="1"/>
-      <w:numFmt w:val="decimal"/>
-      <w:suff w:val="nothing"/>
-      <w:lvlText w:val="%1."/>
-      <w:lvlJc w:val="left"/>
-      <w:pPr>
-        <w:tabs>
-          <w:tab w:val="num" w:pos="450"/>
-        </w:tabs>
-        <w:ind w:left="450" w:hanging="0"/>
-      </w:pPr>
-      <w:rPr/>
-    </w:lvl>
-    <w:lvl w:ilvl="1">
-      <w:start w:val="1"/>
-      <w:numFmt w:val="decimal"/>
-      <w:lvlText w:val="%2."/>
-      <w:lvlJc w:val="left"/>
-      <w:pPr>
-        <w:tabs>
-          <w:tab w:val="num" w:pos="1414"/>
-        </w:tabs>
-        <w:ind w:left="1414" w:hanging="283"/>
-      </w:pPr>
-      <w:rPr/>
-    </w:lvl>
-    <w:lvl w:ilvl="2">
-      <w:start w:val="1"/>
-      <w:numFmt w:val="decimal"/>
-      <w:lvlText w:val="%3."/>
-      <w:lvlJc w:val="left"/>
-      <w:pPr>
-        <w:tabs>
-          <w:tab w:val="num" w:pos="2121"/>
-        </w:tabs>
-        <w:ind w:left="2121" w:hanging="283"/>
-      </w:pPr>
-      <w:rPr/>
-    </w:lvl>
-    <w:lvl w:ilvl="3">
-      <w:start w:val="1"/>
-      <w:numFmt w:val="decimal"/>
-      <w:lvlText w:val="%4."/>
-      <w:lvlJc w:val="left"/>
-      <w:pPr>
-        <w:tabs>
-          <w:tab w:val="num" w:pos="2828"/>
-        </w:tabs>
-        <w:ind w:left="2828" w:hanging="283"/>
-      </w:pPr>
-      <w:rPr/>
-    </w:lvl>
-    <w:lvl w:ilvl="4">
-      <w:start w:val="1"/>
-      <w:numFmt w:val="decimal"/>
-      <w:lvlText w:val="%5."/>
-      <w:lvlJc w:val="left"/>
-      <w:pPr>
-        <w:tabs>
-          <w:tab w:val="num" w:pos="3535"/>
-        </w:tabs>
-        <w:ind w:left="3535" w:hanging="283"/>
-      </w:pPr>
-      <w:rPr/>
-    </w:lvl>
-    <w:lvl w:ilvl="5">
-      <w:start w:val="1"/>
-      <w:numFmt w:val="decimal"/>
-      <w:lvlText w:val="%6."/>
-      <w:lvlJc w:val="left"/>
-      <w:pPr>
-        <w:tabs>
-          <w:tab w:val="num" w:pos="4242"/>
-        </w:tabs>
-        <w:ind w:left="4242" w:hanging="283"/>
-      </w:pPr>
-      <w:rPr/>
-    </w:lvl>
-    <w:lvl w:ilvl="6">
-      <w:start w:val="1"/>
-      <w:numFmt w:val="decimal"/>
-      <w:lvlText w:val="%7."/>
-      <w:lvlJc w:val="left"/>
-      <w:pPr>
-        <w:tabs>
-          <w:tab w:val="num" w:pos="4949"/>
-        </w:tabs>
-        <w:ind w:left="4949" w:hanging="283"/>
-      </w:pPr>
-      <w:rPr/>
-    </w:lvl>
-    <w:lvl w:ilvl="7">
-      <w:start w:val="1"/>
-      <w:numFmt w:val="decimal"/>
-      <w:lvlText w:val="%8."/>
-      <w:lvlJc w:val="left"/>
-      <w:pPr>
-        <w:tabs>
-          <w:tab w:val="num" w:pos="5656"/>
-        </w:tabs>
-        <w:ind w:left="5656" w:hanging="283"/>
-      </w:pPr>
-      <w:rPr/>
-    </w:lvl>
-    <w:lvl w:ilvl="8">
-      <w:start w:val="1"/>
-      <w:numFmt w:val="decimal"/>
-      <w:lvlText w:val="%9."/>
-      <w:lvlJc w:val="left"/>
-      <w:pPr>
-        <w:tabs>
-          <w:tab w:val="num" w:pos="6363"/>
-        </w:tabs>
-        <w:ind w:left="6363" w:hanging="283"/>
-      </w:pPr>
-      <w:rPr/>
-    </w:lvl>
-  </w:abstractNum>
   <w:abstractNum w:abstractNumId="7">
     <w:lvl w:ilvl="0">
       <w:start w:val="1"/>
@@ -9544,11 +9655,10 @@
       <w:lvlJc w:val="left"/>
       <w:pPr>
         <w:tabs>
-          <w:tab w:val="num" w:pos="450"/>
+          <w:tab w:val="num" w:pos="0"/>
         </w:tabs>
         <w:ind w:left="450" w:hanging="0"/>
       </w:pPr>
-      <w:rPr/>
     </w:lvl>
     <w:lvl w:ilvl="1">
       <w:start w:val="1"/>
@@ -9561,7 +9671,6 @@
         </w:tabs>
         <w:ind w:left="1414" w:hanging="283"/>
       </w:pPr>
-      <w:rPr/>
     </w:lvl>
     <w:lvl w:ilvl="2">
       <w:start w:val="1"/>
@@ -9574,7 +9683,6 @@
         </w:tabs>
         <w:ind w:left="2121" w:hanging="283"/>
       </w:pPr>
-      <w:rPr/>
     </w:lvl>
     <w:lvl w:ilvl="3">
       <w:start w:val="1"/>
@@ -9587,7 +9695,6 @@
         </w:tabs>
         <w:ind w:left="2828" w:hanging="283"/>
       </w:pPr>
-      <w:rPr/>
     </w:lvl>
     <w:lvl w:ilvl="4">
       <w:start w:val="1"/>
@@ -9600,7 +9707,6 @@
         </w:tabs>
         <w:ind w:left="3535" w:hanging="283"/>
       </w:pPr>
-      <w:rPr/>
     </w:lvl>
     <w:lvl w:ilvl="5">
       <w:start w:val="1"/>
@@ -9613,7 +9719,6 @@
         </w:tabs>
         <w:ind w:left="4242" w:hanging="283"/>
       </w:pPr>
-      <w:rPr/>
     </w:lvl>
     <w:lvl w:ilvl="6">
       <w:start w:val="1"/>
@@ -9626,7 +9731,6 @@
         </w:tabs>
         <w:ind w:left="4949" w:hanging="283"/>
       </w:pPr>
-      <w:rPr/>
     </w:lvl>
     <w:lvl w:ilvl="7">
       <w:start w:val="1"/>
@@ -9639,7 +9743,6 @@
         </w:tabs>
         <w:ind w:left="5656" w:hanging="283"/>
       </w:pPr>
-      <w:rPr/>
     </w:lvl>
     <w:lvl w:ilvl="8">
       <w:start w:val="1"/>
@@ -9652,7 +9755,6 @@
         </w:tabs>
         <w:ind w:left="6363" w:hanging="283"/>
       </w:pPr>
-      <w:rPr/>
     </w:lvl>
   </w:abstractNum>
   <w:abstractNum w:abstractNumId="8">
@@ -9664,11 +9766,10 @@
       <w:lvlJc w:val="left"/>
       <w:pPr>
         <w:tabs>
-          <w:tab w:val="num" w:pos="450"/>
+          <w:tab w:val="num" w:pos="0"/>
         </w:tabs>
         <w:ind w:left="450" w:hanging="0"/>
       </w:pPr>
-      <w:rPr/>
     </w:lvl>
     <w:lvl w:ilvl="1">
       <w:start w:val="1"/>
@@ -9681,7 +9782,6 @@
         </w:tabs>
         <w:ind w:left="1414" w:hanging="283"/>
       </w:pPr>
-      <w:rPr/>
     </w:lvl>
     <w:lvl w:ilvl="2">
       <w:start w:val="1"/>
@@ -9694,7 +9794,6 @@
         </w:tabs>
         <w:ind w:left="2121" w:hanging="283"/>
       </w:pPr>
-      <w:rPr/>
     </w:lvl>
     <w:lvl w:ilvl="3">
       <w:start w:val="1"/>
@@ -9707,7 +9806,6 @@
         </w:tabs>
         <w:ind w:left="2828" w:hanging="283"/>
       </w:pPr>
-      <w:rPr/>
     </w:lvl>
     <w:lvl w:ilvl="4">
       <w:start w:val="1"/>
@@ -9720,7 +9818,6 @@
         </w:tabs>
         <w:ind w:left="3535" w:hanging="283"/>
       </w:pPr>
-      <w:rPr/>
     </w:lvl>
     <w:lvl w:ilvl="5">
       <w:start w:val="1"/>
@@ -9733,7 +9830,6 @@
         </w:tabs>
         <w:ind w:left="4242" w:hanging="283"/>
       </w:pPr>
-      <w:rPr/>
     </w:lvl>
     <w:lvl w:ilvl="6">
       <w:start w:val="1"/>
@@ -9746,7 +9842,6 @@
         </w:tabs>
         <w:ind w:left="4949" w:hanging="283"/>
       </w:pPr>
-      <w:rPr/>
     </w:lvl>
     <w:lvl w:ilvl="7">
       <w:start w:val="1"/>
@@ -9759,7 +9854,6 @@
         </w:tabs>
         <w:ind w:left="5656" w:hanging="283"/>
       </w:pPr>
-      <w:rPr/>
     </w:lvl>
     <w:lvl w:ilvl="8">
       <w:start w:val="1"/>
@@ -9772,7 +9866,117 @@
         </w:tabs>
         <w:ind w:left="6363" w:hanging="283"/>
       </w:pPr>
-      <w:rPr/>
+    </w:lvl>
+  </w:abstractNum>
+  <w:abstractNum w:abstractNumId="9">
+    <w:lvl w:ilvl="0">
+      <w:start w:val="1"/>
+      <w:numFmt w:val="decimal"/>
+      <w:suff w:val="nothing"/>
+      <w:lvlText w:val="%1."/>
+      <w:lvlJc w:val="left"/>
+      <w:pPr>
+        <w:tabs>
+          <w:tab w:val="num" w:pos="0"/>
+        </w:tabs>
+        <w:ind w:left="450" w:hanging="0"/>
+      </w:pPr>
+    </w:lvl>
+    <w:lvl w:ilvl="1">
+      <w:start w:val="1"/>
+      <w:numFmt w:val="decimal"/>
+      <w:lvlText w:val="%2."/>
+      <w:lvlJc w:val="left"/>
+      <w:pPr>
+        <w:tabs>
+          <w:tab w:val="num" w:pos="1414"/>
+        </w:tabs>
+        <w:ind w:left="1414" w:hanging="283"/>
+      </w:pPr>
+    </w:lvl>
+    <w:lvl w:ilvl="2">
+      <w:start w:val="1"/>
+      <w:numFmt w:val="decimal"/>
+      <w:lvlText w:val="%3."/>
+      <w:lvlJc w:val="left"/>
+      <w:pPr>
+        <w:tabs>
+          <w:tab w:val="num" w:pos="2121"/>
+        </w:tabs>
+        <w:ind w:left="2121" w:hanging="283"/>
+      </w:pPr>
+    </w:lvl>
+    <w:lvl w:ilvl="3">
+      <w:start w:val="1"/>
+      <w:numFmt w:val="decimal"/>
+      <w:lvlText w:val="%4."/>
+      <w:lvlJc w:val="left"/>
+      <w:pPr>
+        <w:tabs>
+          <w:tab w:val="num" w:pos="2828"/>
+        </w:tabs>
+        <w:ind w:left="2828" w:hanging="283"/>
+      </w:pPr>
+    </w:lvl>
+    <w:lvl w:ilvl="4">
+      <w:start w:val="1"/>
+      <w:numFmt w:val="decimal"/>
+      <w:lvlText w:val="%5."/>
+      <w:lvlJc w:val="left"/>
+      <w:pPr>
+        <w:tabs>
+          <w:tab w:val="num" w:pos="3535"/>
+        </w:tabs>
+        <w:ind w:left="3535" w:hanging="283"/>
+      </w:pPr>
+    </w:lvl>
+    <w:lvl w:ilvl="5">
+      <w:start w:val="1"/>
+      <w:numFmt w:val="decimal"/>
+      <w:lvlText w:val="%6."/>
+      <w:lvlJc w:val="left"/>
+      <w:pPr>
+        <w:tabs>
+          <w:tab w:val="num" w:pos="4242"/>
+        </w:tabs>
+        <w:ind w:left="4242" w:hanging="283"/>
+      </w:pPr>
+    </w:lvl>
+    <w:lvl w:ilvl="6">
+      <w:start w:val="1"/>
+      <w:numFmt w:val="decimal"/>
+      <w:lvlText w:val="%7."/>
+      <w:lvlJc w:val="left"/>
+      <w:pPr>
+        <w:tabs>
+          <w:tab w:val="num" w:pos="4949"/>
+        </w:tabs>
+        <w:ind w:left="4949" w:hanging="283"/>
+      </w:pPr>
+    </w:lvl>
+    <w:lvl w:ilvl="7">
+      <w:start w:val="1"/>
+      <w:numFmt w:val="decimal"/>
+      <w:lvlText w:val="%8."/>
+      <w:lvlJc w:val="left"/>
+      <w:pPr>
+        <w:tabs>
+          <w:tab w:val="num" w:pos="5656"/>
+        </w:tabs>
+        <w:ind w:left="5656" w:hanging="283"/>
+      </w:pPr>
+    </w:lvl>
+    <w:lvl w:ilvl="8">
+      <w:start w:val="1"/>
+      <w:numFmt w:val="decimal"/>
+      <w:lvlText w:val="%9."/>
+      <w:lvlJc w:val="left"/>
+      <w:pPr>
+        <w:tabs>
+          <w:tab w:val="num" w:pos="6363"/>
+        </w:tabs>
+        <w:ind w:left="6363" w:hanging="283"/>
+      </w:pPr>
     </w:lvl>
   </w:abstractNum>
   <w:num w:numId="1">
@@ -9798,6 +10002,9 @@
   </w:num>
   <w:num w:numId="8">
     <w:abstractNumId w:val="8"/>
+  </w:num>
+  <w:num w:numId="9">
+    <w:abstractNumId w:val="9"/>
   </w:num>
 </w:numbering>
 </file>

</xml_diff>

<commit_message>
Added colors. Documented the include command.
</commit_message>
<xml_diff>
--- a/easy.docx
+++ b/easy.docx
@@ -67,7 +67,7 @@
         <w:pStyle w:val="ListParagraph"/>
         <w:numPr>
           <w:ilvl w:val="0"/>
-          <w:numId w:val="4"/>
+          <w:numId w:val="5"/>
         </w:numPr>
         <w:rPr/>
       </w:pPr>
@@ -81,7 +81,7 @@
         <w:pStyle w:val="ListParagraph"/>
         <w:numPr>
           <w:ilvl w:val="0"/>
-          <w:numId w:val="4"/>
+          <w:numId w:val="5"/>
         </w:numPr>
         <w:rPr/>
       </w:pPr>
@@ -95,7 +95,7 @@
         <w:pStyle w:val="ListParagraph"/>
         <w:numPr>
           <w:ilvl w:val="0"/>
-          <w:numId w:val="4"/>
+          <w:numId w:val="5"/>
         </w:numPr>
         <w:rPr/>
       </w:pPr>
@@ -109,7 +109,7 @@
         <w:pStyle w:val="ListParagraph"/>
         <w:numPr>
           <w:ilvl w:val="0"/>
-          <w:numId w:val="4"/>
+          <w:numId w:val="5"/>
         </w:numPr>
         <w:rPr/>
       </w:pPr>
@@ -133,7 +133,7 @@
         <w:pStyle w:val="ListParagraph"/>
         <w:numPr>
           <w:ilvl w:val="0"/>
-          <w:numId w:val="4"/>
+          <w:numId w:val="5"/>
         </w:numPr>
         <w:rPr/>
       </w:pPr>
@@ -147,7 +147,7 @@
         <w:pStyle w:val="ListParagraph"/>
         <w:numPr>
           <w:ilvl w:val="0"/>
-          <w:numId w:val="4"/>
+          <w:numId w:val="5"/>
         </w:numPr>
         <w:rPr/>
       </w:pPr>
@@ -161,7 +161,7 @@
         <w:pStyle w:val="ListParagraph"/>
         <w:numPr>
           <w:ilvl w:val="0"/>
-          <w:numId w:val="4"/>
+          <w:numId w:val="5"/>
         </w:numPr>
         <w:rPr/>
       </w:pPr>
@@ -314,7 +314,7 @@
                 <wp:positionV relativeFrom="paragraph">
                   <wp:posOffset>6350</wp:posOffset>
                 </wp:positionV>
-                <wp:extent cx="6250940" cy="5177790"/>
+                <wp:extent cx="6252210" cy="5179060"/>
                 <wp:effectExtent l="0" t="0" r="19050" b="25400"/>
                 <wp:wrapNone/>
                 <wp:docPr id="1" name="Rectangle 6"/>
@@ -325,7 +325,7 @@
                       <wps:spPr>
                         <a:xfrm>
                           <a:off x="0" y="0"/>
-                          <a:ext cx="6250320" cy="5177160"/>
+                          <a:ext cx="6251400" cy="5178600"/>
                         </a:xfrm>
                         <a:prstGeom prst="rect">
                           <a:avLst/>
@@ -354,7 +354,7 @@
           </mc:Choice>
           <mc:Fallback>
             <w:pict>
-              <v:rect id="shape_0" ID="Rectangle 6" stroked="t" style="position:absolute;margin-left:0pt;margin-top:0.5pt;width:492.1pt;height:407.6pt;mso-position-horizontal:left;mso-position-horizontal-relative:margin" wp14:anchorId="0F7D0753">
+              <v:rect id="shape_0" ID="Rectangle 6" stroked="t" style="position:absolute;margin-left:0pt;margin-top:0.5pt;width:492.2pt;height:407.7pt;mso-position-horizontal:left;mso-position-horizontal-relative:margin" wp14:anchorId="0F7D0753">
                 <w10:wrap type="none"/>
                 <v:fill o:detectmouseclick="t" on="false"/>
                 <v:stroke color="black" weight="12600" joinstyle="miter" endcap="flat"/>
@@ -373,7 +373,7 @@
                 <wp:positionV relativeFrom="paragraph">
                   <wp:posOffset>158750</wp:posOffset>
                 </wp:positionV>
-                <wp:extent cx="1405890" cy="688340"/>
+                <wp:extent cx="1407160" cy="689610"/>
                 <wp:effectExtent l="0" t="0" r="0" b="0"/>
                 <wp:wrapNone/>
                 <wp:docPr id="2" name="Text Box 15"/>
@@ -384,7 +384,7 @@
                       <wps:spPr>
                         <a:xfrm>
                           <a:off x="0" y="0"/>
-                          <a:ext cx="1405080" cy="687600"/>
+                          <a:ext cx="1406520" cy="689040"/>
                         </a:xfrm>
                         <a:prstGeom prst="rect">
                           <a:avLst/>
@@ -466,7 +466,7 @@
           </mc:Choice>
           <mc:Fallback>
             <w:pict>
-              <v:rect id="shape_0" ID="Text Box 15" stroked="f" style="position:absolute;margin-left:4pt;margin-top:12.5pt;width:110.6pt;height:54.1pt" wp14:anchorId="422DADC5">
+              <v:rect id="shape_0" ID="Text Box 15" stroked="f" style="position:absolute;margin-left:4pt;margin-top:12.5pt;width:110.7pt;height:54.2pt" wp14:anchorId="422DADC5">
                 <w10:wrap type="square"/>
                 <v:fill o:detectmouseclick="t" on="false"/>
                 <v:stroke color="#3465a4" weight="6480" joinstyle="round" endcap="flat"/>
@@ -567,7 +567,7 @@
                 <wp:positionV relativeFrom="paragraph">
                   <wp:posOffset>864235</wp:posOffset>
                 </wp:positionV>
-                <wp:extent cx="866140" cy="275590"/>
+                <wp:extent cx="867410" cy="276860"/>
                 <wp:effectExtent l="0" t="0" r="12700" b="12700"/>
                 <wp:wrapNone/>
                 <wp:docPr id="4" name="Rectangle 23"/>
@@ -578,7 +578,7 @@
                       <wps:spPr>
                         <a:xfrm>
                           <a:off x="0" y="0"/>
-                          <a:ext cx="865440" cy="275040"/>
+                          <a:ext cx="866880" cy="276120"/>
                         </a:xfrm>
                         <a:prstGeom prst="rect">
                           <a:avLst/>
@@ -633,7 +633,7 @@
           </mc:Choice>
           <mc:Fallback>
             <w:pict>
-              <v:rect id="shape_0" ID="Rectangle 23" fillcolor="#ffc000" stroked="t" style="position:absolute;margin-left:326.5pt;margin-top:68.05pt;width:68.1pt;height:21.6pt" wp14:anchorId="6D7623F4">
+              <v:rect id="shape_0" ID="Rectangle 23" fillcolor="#ffc000" stroked="t" style="position:absolute;margin-left:326.5pt;margin-top:68.05pt;width:68.2pt;height:21.7pt" wp14:anchorId="6D7623F4">
                 <w10:wrap type="square"/>
                 <v:fill o:detectmouseclick="t" type="solid" color2="#003fff"/>
                 <v:stroke color="#43729d" weight="12600" joinstyle="miter" endcap="flat"/>
@@ -672,7 +672,7 @@
                 <wp:positionV relativeFrom="paragraph">
                   <wp:posOffset>1219835</wp:posOffset>
                 </wp:positionV>
-                <wp:extent cx="866140" cy="275590"/>
+                <wp:extent cx="867410" cy="276860"/>
                 <wp:effectExtent l="0" t="0" r="12700" b="12700"/>
                 <wp:wrapNone/>
                 <wp:docPr id="6" name="Rectangle 24"/>
@@ -683,7 +683,7 @@
                       <wps:spPr>
                         <a:xfrm>
                           <a:off x="0" y="0"/>
-                          <a:ext cx="865440" cy="275040"/>
+                          <a:ext cx="866880" cy="276120"/>
                         </a:xfrm>
                         <a:prstGeom prst="rect">
                           <a:avLst/>
@@ -738,7 +738,7 @@
           </mc:Choice>
           <mc:Fallback>
             <w:pict>
-              <v:rect id="shape_0" ID="Rectangle 24" fillcolor="#ffc000" stroked="t" style="position:absolute;margin-left:326pt;margin-top:96.05pt;width:68.1pt;height:21.6pt" wp14:anchorId="03544534">
+              <v:rect id="shape_0" ID="Rectangle 24" fillcolor="#ffc000" stroked="t" style="position:absolute;margin-left:326pt;margin-top:96.05pt;width:68.2pt;height:21.7pt" wp14:anchorId="03544534">
                 <w10:wrap type="square"/>
                 <v:fill o:detectmouseclick="t" type="solid" color2="#003fff"/>
                 <v:stroke color="#43729d" weight="12600" joinstyle="miter" endcap="flat"/>
@@ -777,7 +777,7 @@
                 <wp:positionV relativeFrom="paragraph">
                   <wp:posOffset>2121535</wp:posOffset>
                 </wp:positionV>
-                <wp:extent cx="1374140" cy="1037590"/>
+                <wp:extent cx="1375410" cy="1038860"/>
                 <wp:effectExtent l="19050" t="0" r="38100" b="12700"/>
                 <wp:wrapNone/>
                 <wp:docPr id="8" name="Trapezoid 21"/>
@@ -788,7 +788,7 @@
                       <wps:spPr>
                         <a:xfrm>
                           <a:off x="0" y="0"/>
-                          <a:ext cx="1373400" cy="1036800"/>
+                          <a:ext cx="1374840" cy="1038240"/>
                         </a:xfrm>
                         <a:prstGeom prst="trapezoid">
                           <a:avLst>
@@ -891,7 +891,7 @@
                   <v:h position="@1,0"/>
                 </v:handles>
               </v:shapetype>
-              <v:shape id="shape_0" ID="Trapezoid 21" stroked="t" style="position:absolute;margin-left:307.5pt;margin-top:167.05pt;width:108.1pt;height:81.6pt" wp14:anchorId="626BC33E" type="shapetype_8">
+              <v:shape id="shape_0" ID="Trapezoid 21" stroked="t" style="position:absolute;margin-left:307.5pt;margin-top:167.05pt;width:108.2pt;height:81.7pt" wp14:anchorId="626BC33E" type="shapetype_8">
                 <w10:wrap type="square"/>
                 <v:fill o:detectmouseclick="t" on="false"/>
                 <v:stroke color="#43729d" weight="12600" dashstyle="dash" joinstyle="miter" endcap="flat"/>
@@ -960,7 +960,7 @@
                 <wp:positionV relativeFrom="paragraph">
                   <wp:posOffset>3194685</wp:posOffset>
                 </wp:positionV>
-                <wp:extent cx="1393190" cy="167640"/>
+                <wp:extent cx="1394460" cy="168910"/>
                 <wp:effectExtent l="0" t="0" r="19050" b="25400"/>
                 <wp:wrapNone/>
                 <wp:docPr id="10" name="Rectangle 22"/>
@@ -971,7 +971,7 @@
                       <wps:spPr>
                         <a:xfrm>
                           <a:off x="0" y="0"/>
-                          <a:ext cx="1392480" cy="167040"/>
+                          <a:ext cx="1393920" cy="168120"/>
                         </a:xfrm>
                         <a:prstGeom prst="rect">
                           <a:avLst/>
@@ -1023,7 +1023,7 @@
           </mc:Choice>
           <mc:Fallback>
             <w:pict>
-              <v:rect id="shape_0" ID="Rectangle 22" fillcolor="#ffc000" stroked="t" style="position:absolute;margin-left:305.5pt;margin-top:251.55pt;width:109.6pt;height:13.1pt" wp14:anchorId="630F1B05">
+              <v:rect id="shape_0" ID="Rectangle 22" fillcolor="#ffc000" stroked="t" style="position:absolute;margin-left:305.5pt;margin-top:251.55pt;width:109.7pt;height:13.2pt" wp14:anchorId="630F1B05">
                 <w10:wrap type="none"/>
                 <v:fill o:detectmouseclick="t" type="solid" color2="#003fff"/>
                 <v:stroke color="#43729d" weight="12600" joinstyle="miter" endcap="flat"/>
@@ -1059,7 +1059,7 @@
                 <wp:positionV relativeFrom="paragraph">
                   <wp:posOffset>1937385</wp:posOffset>
                 </wp:positionV>
-                <wp:extent cx="1818640" cy="85090"/>
+                <wp:extent cx="1819910" cy="86360"/>
                 <wp:effectExtent l="0" t="0" r="69850" b="88900"/>
                 <wp:wrapNone/>
                 <wp:docPr id="12" name="Straight Arrow Connector 20"/>
@@ -1070,7 +1070,7 @@
                       <wps:spPr>
                         <a:xfrm>
                           <a:off x="0" y="0"/>
-                          <a:ext cx="1818000" cy="84600"/>
+                          <a:ext cx="1819440" cy="85680"/>
                         </a:xfrm>
                         <a:custGeom>
                           <a:avLst/>
@@ -1127,7 +1127,7 @@
                 <wp:positionV relativeFrom="paragraph">
                   <wp:posOffset>1257935</wp:posOffset>
                 </wp:positionV>
-                <wp:extent cx="1818640" cy="85090"/>
+                <wp:extent cx="1819910" cy="86360"/>
                 <wp:effectExtent l="0" t="0" r="69850" b="88900"/>
                 <wp:wrapNone/>
                 <wp:docPr id="13" name="Straight Arrow Connector 19"/>
@@ -1138,7 +1138,7 @@
                       <wps:spPr>
                         <a:xfrm>
                           <a:off x="0" y="0"/>
-                          <a:ext cx="1818000" cy="84600"/>
+                          <a:ext cx="1819440" cy="85680"/>
                         </a:xfrm>
                         <a:custGeom>
                           <a:avLst/>
@@ -1195,7 +1195,7 @@
                 <wp:positionV relativeFrom="paragraph">
                   <wp:posOffset>908685</wp:posOffset>
                 </wp:positionV>
-                <wp:extent cx="1818640" cy="85090"/>
+                <wp:extent cx="1819910" cy="86360"/>
                 <wp:effectExtent l="0" t="0" r="69850" b="88900"/>
                 <wp:wrapNone/>
                 <wp:docPr id="14" name="Straight Arrow Connector 18"/>
@@ -1206,7 +1206,7 @@
                       <wps:spPr>
                         <a:xfrm>
                           <a:off x="0" y="0"/>
-                          <a:ext cx="1818000" cy="84600"/>
+                          <a:ext cx="1819440" cy="85680"/>
                         </a:xfrm>
                         <a:custGeom>
                           <a:avLst/>
@@ -1263,7 +1263,7 @@
                 <wp:positionV relativeFrom="paragraph">
                   <wp:posOffset>521335</wp:posOffset>
                 </wp:positionV>
-                <wp:extent cx="1818640" cy="85090"/>
+                <wp:extent cx="1819910" cy="86360"/>
                 <wp:effectExtent l="0" t="0" r="69850" b="88900"/>
                 <wp:wrapNone/>
                 <wp:docPr id="15" name="Straight Arrow Connector 17"/>
@@ -1274,7 +1274,7 @@
                       <wps:spPr>
                         <a:xfrm>
                           <a:off x="0" y="0"/>
-                          <a:ext cx="1818000" cy="84600"/>
+                          <a:ext cx="1819440" cy="85680"/>
                         </a:xfrm>
                         <a:custGeom>
                           <a:avLst/>
@@ -1331,7 +1331,7 @@
                 <wp:positionV relativeFrom="paragraph">
                   <wp:posOffset>387985</wp:posOffset>
                 </wp:positionV>
-                <wp:extent cx="1894840" cy="2205990"/>
+                <wp:extent cx="1896110" cy="2207260"/>
                 <wp:effectExtent l="0" t="0" r="12700" b="25400"/>
                 <wp:wrapNone/>
                 <wp:docPr id="16" name="Text Box 16"/>
@@ -1342,7 +1342,7 @@
                       <wps:spPr>
                         <a:xfrm>
                           <a:off x="0" y="0"/>
-                          <a:ext cx="1894320" cy="2205360"/>
+                          <a:ext cx="1895400" cy="2206800"/>
                         </a:xfrm>
                         <a:prstGeom prst="rect">
                           <a:avLst/>
@@ -1489,7 +1489,7 @@
           </mc:Choice>
           <mc:Fallback>
             <w:pict>
-              <v:rect id="shape_0" ID="Text Box 16" fillcolor="#f2f2f2" stroked="t" style="position:absolute;margin-left:26pt;margin-top:30.55pt;width:149.1pt;height:173.6pt" wp14:anchorId="60D292A5">
+              <v:rect id="shape_0" ID="Text Box 16" fillcolor="#f2f2f2" stroked="t" style="position:absolute;margin-left:26pt;margin-top:30.55pt;width:149.2pt;height:173.7pt" wp14:anchorId="60D292A5">
                 <w10:wrap type="square"/>
                 <v:fill o:detectmouseclick="t" type="solid" color2="#0d0d0d"/>
                 <v:stroke color="black" weight="6480" joinstyle="round" endcap="flat"/>
@@ -1621,7 +1621,7 @@
                 <wp:positionV relativeFrom="paragraph">
                   <wp:posOffset>3442335</wp:posOffset>
                 </wp:positionV>
-                <wp:extent cx="5165090" cy="243840"/>
+                <wp:extent cx="5166360" cy="245110"/>
                 <wp:effectExtent l="0" t="0" r="19050" b="25400"/>
                 <wp:wrapNone/>
                 <wp:docPr id="18" name="Rectangle 13"/>
@@ -1632,7 +1632,7 @@
                       <wps:spPr>
                         <a:xfrm>
                           <a:off x="0" y="0"/>
-                          <a:ext cx="5164560" cy="243360"/>
+                          <a:ext cx="5165640" cy="244440"/>
                         </a:xfrm>
                         <a:prstGeom prst="rect">
                           <a:avLst/>
@@ -1708,7 +1708,7 @@
           </mc:Choice>
           <mc:Fallback>
             <w:pict>
-              <v:rect id="shape_0" ID="Rectangle 13" fillcolor="#00b0f0" stroked="t" style="position:absolute;margin-left:46pt;margin-top:271.05pt;width:406.6pt;height:19.1pt" wp14:anchorId="0E8B11F8">
+              <v:rect id="shape_0" ID="Rectangle 13" fillcolor="#00b0f0" stroked="t" style="position:absolute;margin-left:46pt;margin-top:271.05pt;width:406.7pt;height:19.2pt" wp14:anchorId="0E8B11F8">
                 <w10:wrap type="square"/>
                 <v:fill o:detectmouseclick="t" type="solid" color2="#ff4f0f"/>
                 <v:stroke color="#527f34" weight="12600" joinstyle="miter" endcap="flat"/>
@@ -1768,7 +1768,7 @@
                 <wp:positionV relativeFrom="paragraph">
                   <wp:posOffset>3150235</wp:posOffset>
                 </wp:positionV>
-                <wp:extent cx="5165090" cy="294640"/>
+                <wp:extent cx="5166360" cy="295910"/>
                 <wp:effectExtent l="0" t="0" r="19050" b="12700"/>
                 <wp:wrapNone/>
                 <wp:docPr id="20" name="Rectangle 12"/>
@@ -1779,7 +1779,7 @@
                       <wps:spPr>
                         <a:xfrm>
                           <a:off x="0" y="0"/>
-                          <a:ext cx="5164560" cy="294120"/>
+                          <a:ext cx="5165640" cy="295200"/>
                         </a:xfrm>
                         <a:prstGeom prst="rect">
                           <a:avLst/>
@@ -1855,7 +1855,7 @@
           </mc:Choice>
           <mc:Fallback>
             <w:pict>
-              <v:rect id="shape_0" ID="Rectangle 12" fillcolor="#00b0f0" stroked="t" style="position:absolute;margin-left:45.5pt;margin-top:248.05pt;width:406.6pt;height:23.1pt" wp14:anchorId="6348A400">
+              <v:rect id="shape_0" ID="Rectangle 12" fillcolor="#00b0f0" stroked="t" style="position:absolute;margin-left:45.5pt;margin-top:248.05pt;width:406.7pt;height:23.2pt" wp14:anchorId="6348A400">
                 <w10:wrap type="square"/>
                 <v:fill o:detectmouseclick="t" type="solid" color2="#ff4f0f"/>
                 <v:stroke color="#527f34" weight="12600" joinstyle="miter" endcap="flat"/>
@@ -1915,7 +1915,7 @@
                 <wp:positionV relativeFrom="paragraph">
                   <wp:posOffset>464185</wp:posOffset>
                 </wp:positionV>
-                <wp:extent cx="866140" cy="256540"/>
+                <wp:extent cx="867410" cy="257810"/>
                 <wp:effectExtent l="0" t="0" r="12700" b="12700"/>
                 <wp:wrapNone/>
                 <wp:docPr id="22" name="Rectangle 11"/>
@@ -1926,7 +1926,7 @@
                       <wps:spPr>
                         <a:xfrm>
                           <a:off x="0" y="0"/>
-                          <a:ext cx="865440" cy="255960"/>
+                          <a:ext cx="866880" cy="257040"/>
                         </a:xfrm>
                         <a:prstGeom prst="rect">
                           <a:avLst/>
@@ -1993,7 +1993,7 @@
           </mc:Choice>
           <mc:Fallback>
             <w:pict>
-              <v:rect id="shape_0" ID="Rectangle 11" fillcolor="#70ad47" stroked="t" style="position:absolute;margin-left:322.5pt;margin-top:36.55pt;width:68.1pt;height:20.1pt" wp14:anchorId="2004A8BD">
+              <v:rect id="shape_0" ID="Rectangle 11" fillcolor="#70ad47" stroked="t" style="position:absolute;margin-left:322.5pt;margin-top:36.55pt;width:68.2pt;height:20.2pt" wp14:anchorId="2004A8BD">
                 <w10:wrap type="square"/>
                 <v:fill o:detectmouseclick="t" type="solid" color2="#8f52b8"/>
                 <v:stroke color="#527f34" weight="12600" joinstyle="miter" endcap="flat"/>
@@ -2047,7 +2047,7 @@
                 <wp:positionV relativeFrom="paragraph">
                   <wp:posOffset>1854835</wp:posOffset>
                 </wp:positionV>
-                <wp:extent cx="866140" cy="275590"/>
+                <wp:extent cx="867410" cy="276860"/>
                 <wp:effectExtent l="0" t="0" r="12700" b="12700"/>
                 <wp:wrapNone/>
                 <wp:docPr id="24" name="Rectangle 7"/>
@@ -2058,7 +2058,7 @@
                       <wps:spPr>
                         <a:xfrm>
                           <a:off x="0" y="0"/>
-                          <a:ext cx="865440" cy="275040"/>
+                          <a:ext cx="866880" cy="276120"/>
                         </a:xfrm>
                         <a:prstGeom prst="rect">
                           <a:avLst/>
@@ -2113,7 +2113,7 @@
           </mc:Choice>
           <mc:Fallback>
             <w:pict>
-              <v:rect id="shape_0" ID="Rectangle 7" fillcolor="#ffc000" stroked="t" style="position:absolute;margin-left:328.5pt;margin-top:146.05pt;width:68.1pt;height:21.6pt" wp14:anchorId="25149BCF">
+              <v:rect id="shape_0" ID="Rectangle 7" fillcolor="#ffc000" stroked="t" style="position:absolute;margin-left:328.5pt;margin-top:146.05pt;width:68.2pt;height:21.7pt" wp14:anchorId="25149BCF">
                 <w10:wrap type="square"/>
                 <v:fill o:detectmouseclick="t" type="solid" color2="#003fff"/>
                 <v:stroke color="#43729d" weight="12600" joinstyle="miter" endcap="flat"/>
@@ -2226,7 +2226,7 @@
         <w:pStyle w:val="ListParagraph"/>
         <w:numPr>
           <w:ilvl w:val="0"/>
-          <w:numId w:val="3"/>
+          <w:numId w:val="4"/>
         </w:numPr>
         <w:ind w:left="1440" w:hanging="360"/>
         <w:rPr/>
@@ -2241,7 +2241,7 @@
         <w:pStyle w:val="ListParagraph"/>
         <w:numPr>
           <w:ilvl w:val="0"/>
-          <w:numId w:val="3"/>
+          <w:numId w:val="4"/>
         </w:numPr>
         <w:ind w:left="1440" w:hanging="360"/>
         <w:rPr/>
@@ -2256,7 +2256,7 @@
         <w:pStyle w:val="ListParagraph"/>
         <w:numPr>
           <w:ilvl w:val="0"/>
-          <w:numId w:val="3"/>
+          <w:numId w:val="4"/>
         </w:numPr>
         <w:ind w:left="1440" w:hanging="360"/>
         <w:rPr/>
@@ -2271,7 +2271,7 @@
         <w:pStyle w:val="ListParagraph"/>
         <w:numPr>
           <w:ilvl w:val="0"/>
-          <w:numId w:val="3"/>
+          <w:numId w:val="4"/>
         </w:numPr>
         <w:ind w:left="1440" w:hanging="360"/>
         <w:rPr/>
@@ -2286,7 +2286,7 @@
         <w:pStyle w:val="ListParagraph"/>
         <w:numPr>
           <w:ilvl w:val="0"/>
-          <w:numId w:val="3"/>
+          <w:numId w:val="4"/>
         </w:numPr>
         <w:ind w:left="1440" w:hanging="360"/>
         <w:rPr/>
@@ -2301,7 +2301,7 @@
         <w:pStyle w:val="ListParagraph"/>
         <w:numPr>
           <w:ilvl w:val="0"/>
-          <w:numId w:val="3"/>
+          <w:numId w:val="4"/>
         </w:numPr>
         <w:ind w:left="1440" w:hanging="360"/>
         <w:rPr/>
@@ -2316,7 +2316,7 @@
         <w:pStyle w:val="ListParagraph"/>
         <w:numPr>
           <w:ilvl w:val="0"/>
-          <w:numId w:val="3"/>
+          <w:numId w:val="4"/>
         </w:numPr>
         <w:ind w:left="1440" w:hanging="360"/>
         <w:rPr/>
@@ -2396,7 +2396,7 @@
         <w:pStyle w:val="Normal"/>
         <w:numPr>
           <w:ilvl w:val="0"/>
-          <w:numId w:val="5"/>
+          <w:numId w:val="6"/>
         </w:numPr>
         <w:spacing w:before="57" w:after="103"/>
         <w:rPr/>
@@ -2433,7 +2433,7 @@
         <w:pStyle w:val="Normal"/>
         <w:numPr>
           <w:ilvl w:val="0"/>
-          <w:numId w:val="5"/>
+          <w:numId w:val="6"/>
         </w:numPr>
         <w:rPr/>
       </w:pPr>
@@ -2447,7 +2447,7 @@
         <w:pStyle w:val="Normal"/>
         <w:numPr>
           <w:ilvl w:val="0"/>
-          <w:numId w:val="5"/>
+          <w:numId w:val="6"/>
         </w:numPr>
         <w:rPr/>
       </w:pPr>
@@ -2489,7 +2489,7 @@
         <w:pStyle w:val="Normal"/>
         <w:numPr>
           <w:ilvl w:val="0"/>
-          <w:numId w:val="5"/>
+          <w:numId w:val="6"/>
         </w:numPr>
         <w:rPr/>
       </w:pPr>
@@ -4168,7 +4168,7 @@
         <w:pStyle w:val="ListParagraph"/>
         <w:numPr>
           <w:ilvl w:val="0"/>
-          <w:numId w:val="2"/>
+          <w:numId w:val="3"/>
         </w:numPr>
         <w:rPr/>
       </w:pPr>
@@ -4204,7 +4204,7 @@
         <w:pStyle w:val="ListParagraph"/>
         <w:numPr>
           <w:ilvl w:val="0"/>
-          <w:numId w:val="2"/>
+          <w:numId w:val="3"/>
         </w:numPr>
         <w:rPr/>
       </w:pPr>
@@ -4218,7 +4218,7 @@
         <w:pStyle w:val="ListParagraph"/>
         <w:numPr>
           <w:ilvl w:val="1"/>
-          <w:numId w:val="2"/>
+          <w:numId w:val="3"/>
         </w:numPr>
         <w:rPr/>
       </w:pPr>
@@ -4243,7 +4243,7 @@
         <w:pStyle w:val="ListParagraph"/>
         <w:numPr>
           <w:ilvl w:val="1"/>
-          <w:numId w:val="2"/>
+          <w:numId w:val="3"/>
         </w:numPr>
         <w:rPr/>
       </w:pPr>
@@ -6610,10 +6610,110 @@
     <w:p>
       <w:pPr>
         <w:pStyle w:val="Normal"/>
-        <w:rPr/>
-      </w:pPr>
-      <w:r>
-        <w:rPr/>
+        <w:rPr>
+          <w:b/>
+          <w:b/>
+          <w:bCs/>
+          <w:u w:val="single"/>
+        </w:rPr>
+      </w:pPr>
+      <w:r>
+        <w:rPr>
+          <w:b/>
+          <w:bCs/>
+          <w:u w:val="single"/>
+        </w:rPr>
+        <w:t>Other Time Formats</w:t>
+      </w:r>
+    </w:p>
+    <w:p>
+      <w:pPr>
+        <w:pStyle w:val="Normal"/>
+        <w:rPr/>
+      </w:pPr>
+      <w:r>
+        <w:rPr/>
+        <w:t>In addition to a value in seconds, Easy can handle the following styles:</w:t>
+      </w:r>
+    </w:p>
+    <w:p>
+      <w:pPr>
+        <w:pStyle w:val="Normal"/>
+        <w:rPr/>
+      </w:pPr>
+      <w:r>
+        <w:rPr/>
+        <w:t>2:45</w:t>
+      </w:r>
+    </w:p>
+    <w:p>
+      <w:pPr>
+        <w:pStyle w:val="Normal"/>
+        <w:rPr/>
+      </w:pPr>
+      <w:r>
+        <w:rPr/>
+        <w:t>2m:45</w:t>
+      </w:r>
+    </w:p>
+    <w:p>
+      <w:pPr>
+        <w:pStyle w:val="Normal"/>
+        <w:rPr/>
+      </w:pPr>
+      <w:r>
+        <w:rPr/>
+        <w:t>2m45s</w:t>
+      </w:r>
+    </w:p>
+    <w:p>
+      <w:pPr>
+        <w:pStyle w:val="Normal"/>
+        <w:rPr/>
+      </w:pPr>
+      <w:r>
+        <w:rPr/>
+        <w:t>20s</w:t>
+      </w:r>
+    </w:p>
+    <w:p>
+      <w:pPr>
+        <w:pStyle w:val="Normal"/>
+        <w:rPr/>
+      </w:pPr>
+      <w:r>
+        <w:rPr/>
+        <w:t>This also works in the range format:</w:t>
+      </w:r>
+    </w:p>
+    <w:p>
+      <w:pPr>
+        <w:pStyle w:val="Normal"/>
+        <w:rPr/>
+      </w:pPr>
+      <w:r>
+        <w:rPr/>
+        <w:t>2:45-3:10</w:t>
+      </w:r>
+    </w:p>
+    <w:p>
+      <w:pPr>
+        <w:pStyle w:val="Normal"/>
+        <w:rPr/>
+      </w:pPr>
+      <w:r>
+        <w:rPr/>
+        <w:t>However, these formats are not supported in a relative format so you can’t use the ‘+’ sign.</w:t>
+      </w:r>
+    </w:p>
+    <w:p>
+      <w:pPr>
+        <w:pStyle w:val="Normal"/>
+        <w:rPr/>
+      </w:pPr>
+      <w:r>
+        <w:rPr/>
+        <w:t>Why? Mostly to debug a complex signal when viewing it in Audacity. The Audacity timeline only shows minutes:seconds. Conversion to/from seconds to minutes:seconds can be very confusing and a source of mistakes.</w:t>
       </w:r>
     </w:p>
     <w:p>
@@ -7487,6 +7587,103 @@
     <w:p>
       <w:pPr>
         <w:pStyle w:val="Normal"/>
+        <w:rPr/>
+      </w:pPr>
+      <w:r>
+        <w:rPr/>
+      </w:r>
+    </w:p>
+    <w:p>
+      <w:pPr>
+        <w:pStyle w:val="Normal"/>
+        <w:rPr>
+          <w:b/>
+          <w:b/>
+          <w:bCs/>
+          <w:u w:val="single"/>
+        </w:rPr>
+      </w:pPr>
+      <w:r>
+        <w:rPr>
+          <w:b/>
+          <w:bCs/>
+          <w:u w:val="single"/>
+        </w:rPr>
+        <w:t>Include Files</w:t>
+      </w:r>
+    </w:p>
+    <w:p>
+      <w:pPr>
+        <w:pStyle w:val="Normal"/>
+        <w:rPr/>
+      </w:pPr>
+      <w:r>
+        <w:rPr/>
+        <w:t>Do you find yourself repeating things in multiple .e files? You can make a yourself a library.</w:t>
+      </w:r>
+    </w:p>
+    <w:p>
+      <w:pPr>
+        <w:pStyle w:val="Normal"/>
+        <w:rPr>
+          <w:b/>
+          <w:b/>
+          <w:bCs/>
+        </w:rPr>
+      </w:pPr>
+      <w:r>
+        <w:rPr>
+          <w:b/>
+          <w:bCs/>
+        </w:rPr>
+        <w:t>include mylibrary.e</w:t>
+      </w:r>
+    </w:p>
+    <w:p>
+      <w:pPr>
+        <w:pStyle w:val="Normal"/>
+        <w:rPr>
+          <w:b w:val="false"/>
+          <w:b w:val="false"/>
+          <w:bCs w:val="false"/>
+        </w:rPr>
+      </w:pPr>
+      <w:r>
+        <w:rPr>
+          <w:b w:val="false"/>
+          <w:bCs w:val="false"/>
+        </w:rPr>
+        <w:t>This includes the file specified into your main file.</w:t>
+      </w:r>
+    </w:p>
+    <w:p>
+      <w:pPr>
+        <w:pStyle w:val="Normal"/>
+        <w:rPr>
+          <w:b w:val="false"/>
+          <w:b w:val="false"/>
+          <w:bCs w:val="false"/>
+        </w:rPr>
+      </w:pPr>
+      <w:r>
+        <w:rPr>
+          <w:b w:val="false"/>
+          <w:bCs w:val="false"/>
+        </w:rPr>
+      </w:r>
+    </w:p>
+    <w:p>
+      <w:pPr>
+        <w:pStyle w:val="Normal"/>
+        <w:rPr/>
+      </w:pPr>
+      <w:r>
+        <w:rPr/>
+      </w:r>
+    </w:p>
+    <w:p>
+      <w:pPr>
+        <w:pStyle w:val="Normal"/>
         <w:widowControl/>
         <w:bidi w:val="0"/>
         <w:spacing w:lineRule="auto" w:line="259" w:before="0" w:after="160"/>
@@ -7503,6 +7700,10 @@
     <w:p>
       <w:pPr>
         <w:pStyle w:val="Heading3"/>
+        <w:numPr>
+          <w:ilvl w:val="2"/>
+          <w:numId w:val="2"/>
+        </w:numPr>
         <w:rPr/>
       </w:pPr>
       <w:r>
@@ -7730,6 +7931,10 @@
     <w:p>
       <w:pPr>
         <w:pStyle w:val="Heading3"/>
+        <w:numPr>
+          <w:ilvl w:val="2"/>
+          <w:numId w:val="2"/>
+        </w:numPr>
         <w:rPr/>
       </w:pPr>
       <w:r>
@@ -7740,6 +7945,10 @@
     <w:p>
       <w:pPr>
         <w:pStyle w:val="Heading3"/>
+        <w:numPr>
+          <w:ilvl w:val="2"/>
+          <w:numId w:val="2"/>
+        </w:numPr>
         <w:rPr>
           <w:sz w:val="22"/>
           <w:szCs w:val="22"/>
@@ -7782,6 +7991,8 @@
         <w:rPr>
           <w:rFonts w:ascii="inherit" w:hAnsi="inherit"/>
           <w:b w:val="false"/>
+          <w:b w:val="false"/>
+          <w:i w:val="false"/>
           <w:i w:val="false"/>
           <w:caps w:val="false"/>
           <w:smallCaps w:val="false"/>
@@ -7810,9 +8021,8 @@
         <w:widowControl/>
         <w:numPr>
           <w:ilvl w:val="0"/>
-          <w:numId w:val="6"/>
+          <w:numId w:val="7"/>
         </w:numPr>
-        <w:pBdr/>
         <w:tabs>
           <w:tab w:val="clear" w:pos="720"/>
           <w:tab w:val="left" w:pos="0" w:leader="none"/>
@@ -7878,9 +8088,8 @@
         <w:widowControl/>
         <w:numPr>
           <w:ilvl w:val="0"/>
-          <w:numId w:val="6"/>
+          <w:numId w:val="7"/>
         </w:numPr>
-        <w:pBdr/>
         <w:tabs>
           <w:tab w:val="clear" w:pos="720"/>
           <w:tab w:val="left" w:pos="0" w:leader="none"/>
@@ -7936,9 +8145,8 @@
         <w:widowControl/>
         <w:numPr>
           <w:ilvl w:val="0"/>
-          <w:numId w:val="6"/>
+          <w:numId w:val="7"/>
         </w:numPr>
-        <w:pBdr/>
         <w:tabs>
           <w:tab w:val="clear" w:pos="720"/>
           <w:tab w:val="left" w:pos="0" w:leader="none"/>
@@ -7994,9 +8202,8 @@
         <w:widowControl/>
         <w:numPr>
           <w:ilvl w:val="0"/>
-          <w:numId w:val="6"/>
+          <w:numId w:val="7"/>
         </w:numPr>
-        <w:pBdr/>
         <w:tabs>
           <w:tab w:val="clear" w:pos="720"/>
           <w:tab w:val="left" w:pos="0" w:leader="none"/>
@@ -8006,6 +8213,8 @@
         <w:rPr>
           <w:rFonts w:ascii="Droid Sans;Helvetica Neue;Nimbus Sans L;sans-serif" w:hAnsi="Droid Sans;Helvetica Neue;Nimbus Sans L;sans-serif"/>
           <w:b w:val="false"/>
+          <w:b w:val="false"/>
+          <w:i w:val="false"/>
           <w:i w:val="false"/>
           <w:caps w:val="false"/>
           <w:smallCaps w:val="false"/>
@@ -8034,9 +8243,8 @@
         <w:widowControl/>
         <w:numPr>
           <w:ilvl w:val="0"/>
-          <w:numId w:val="6"/>
+          <w:numId w:val="7"/>
         </w:numPr>
-        <w:pBdr/>
         <w:tabs>
           <w:tab w:val="clear" w:pos="720"/>
           <w:tab w:val="left" w:pos="0" w:leader="none"/>
@@ -8093,9 +8301,8 @@
         <w:widowControl/>
         <w:numPr>
           <w:ilvl w:val="0"/>
-          <w:numId w:val="6"/>
+          <w:numId w:val="7"/>
         </w:numPr>
-        <w:pBdr/>
         <w:tabs>
           <w:tab w:val="clear" w:pos="720"/>
           <w:tab w:val="left" w:pos="0" w:leader="none"/>
@@ -8152,9 +8359,8 @@
         <w:widowControl/>
         <w:numPr>
           <w:ilvl w:val="0"/>
-          <w:numId w:val="6"/>
+          <w:numId w:val="7"/>
         </w:numPr>
-        <w:pBdr/>
         <w:tabs>
           <w:tab w:val="clear" w:pos="720"/>
           <w:tab w:val="left" w:pos="0" w:leader="none"/>
@@ -8208,12 +8414,13 @@
       <w:pPr>
         <w:pStyle w:val="TextBody"/>
         <w:widowControl/>
-        <w:pBdr/>
         <w:spacing w:before="0" w:after="0"/>
         <w:ind w:left="0" w:right="150" w:hanging="0"/>
         <w:rPr>
           <w:rFonts w:ascii="inherit" w:hAnsi="inherit"/>
           <w:b w:val="false"/>
+          <w:b w:val="false"/>
+          <w:i w:val="false"/>
           <w:i w:val="false"/>
           <w:caps w:val="false"/>
           <w:smallCaps w:val="false"/>
@@ -8242,9 +8449,8 @@
         <w:widowControl/>
         <w:numPr>
           <w:ilvl w:val="0"/>
-          <w:numId w:val="7"/>
+          <w:numId w:val="8"/>
         </w:numPr>
-        <w:pBdr/>
         <w:tabs>
           <w:tab w:val="clear" w:pos="720"/>
           <w:tab w:val="left" w:pos="0" w:leader="none"/>
@@ -8415,9 +8621,8 @@
         <w:widowControl/>
         <w:numPr>
           <w:ilvl w:val="0"/>
-          <w:numId w:val="7"/>
+          <w:numId w:val="8"/>
         </w:numPr>
-        <w:pBdr/>
         <w:tabs>
           <w:tab w:val="clear" w:pos="720"/>
           <w:tab w:val="left" w:pos="0" w:leader="none"/>
@@ -8427,6 +8632,8 @@
         <w:rPr>
           <w:rFonts w:ascii="Droid Sans;Helvetica Neue;Nimbus Sans L;sans-serif" w:hAnsi="Droid Sans;Helvetica Neue;Nimbus Sans L;sans-serif"/>
           <w:b w:val="false"/>
+          <w:b w:val="false"/>
+          <w:i w:val="false"/>
           <w:i w:val="false"/>
           <w:caps w:val="false"/>
           <w:smallCaps w:val="false"/>
@@ -8453,12 +8660,13 @@
       <w:pPr>
         <w:pStyle w:val="TextBody"/>
         <w:widowControl/>
-        <w:pBdr/>
         <w:spacing w:before="0" w:after="0"/>
         <w:ind w:left="0" w:right="150" w:hanging="0"/>
         <w:rPr>
           <w:rFonts w:ascii="inherit" w:hAnsi="inherit"/>
           <w:b w:val="false"/>
+          <w:b w:val="false"/>
+          <w:i w:val="false"/>
           <w:i w:val="false"/>
           <w:caps w:val="false"/>
           <w:smallCaps w:val="false"/>
@@ -8487,9 +8695,8 @@
         <w:widowControl/>
         <w:numPr>
           <w:ilvl w:val="0"/>
-          <w:numId w:val="8"/>
+          <w:numId w:val="9"/>
         </w:numPr>
-        <w:pBdr/>
         <w:tabs>
           <w:tab w:val="clear" w:pos="720"/>
           <w:tab w:val="left" w:pos="0" w:leader="none"/>
@@ -8499,6 +8706,8 @@
         <w:rPr>
           <w:rFonts w:ascii="Droid Sans;Helvetica Neue;Nimbus Sans L;sans-serif" w:hAnsi="Droid Sans;Helvetica Neue;Nimbus Sans L;sans-serif"/>
           <w:b w:val="false"/>
+          <w:b w:val="false"/>
+          <w:i w:val="false"/>
           <w:i w:val="false"/>
           <w:caps w:val="false"/>
           <w:smallCaps w:val="false"/>
@@ -8527,9 +8736,8 @@
         <w:widowControl/>
         <w:numPr>
           <w:ilvl w:val="0"/>
-          <w:numId w:val="8"/>
+          <w:numId w:val="9"/>
         </w:numPr>
-        <w:pBdr/>
         <w:tabs>
           <w:tab w:val="clear" w:pos="720"/>
           <w:tab w:val="left" w:pos="0" w:leader="none"/>
@@ -8585,9 +8793,8 @@
         <w:widowControl/>
         <w:numPr>
           <w:ilvl w:val="0"/>
-          <w:numId w:val="8"/>
+          <w:numId w:val="9"/>
         </w:numPr>
-        <w:pBdr/>
         <w:tabs>
           <w:tab w:val="clear" w:pos="720"/>
           <w:tab w:val="left" w:pos="0" w:leader="none"/>
@@ -8699,9 +8906,8 @@
         <w:widowControl/>
         <w:numPr>
           <w:ilvl w:val="0"/>
-          <w:numId w:val="8"/>
+          <w:numId w:val="9"/>
         </w:numPr>
-        <w:pBdr/>
         <w:tabs>
           <w:tab w:val="clear" w:pos="720"/>
           <w:tab w:val="left" w:pos="0" w:leader="none"/>
@@ -8711,6 +8917,8 @@
         <w:rPr>
           <w:rFonts w:ascii="Droid Sans;Helvetica Neue;Nimbus Sans L;sans-serif" w:hAnsi="Droid Sans;Helvetica Neue;Nimbus Sans L;sans-serif"/>
           <w:b w:val="false"/>
+          <w:b w:val="false"/>
+          <w:i w:val="false"/>
           <w:i w:val="false"/>
           <w:caps w:val="false"/>
           <w:smallCaps w:val="false"/>
@@ -8739,9 +8947,8 @@
         <w:widowControl/>
         <w:numPr>
           <w:ilvl w:val="0"/>
-          <w:numId w:val="8"/>
+          <w:numId w:val="9"/>
         </w:numPr>
-        <w:pBdr/>
         <w:tabs>
           <w:tab w:val="clear" w:pos="720"/>
           <w:tab w:val="left" w:pos="0" w:leader="none"/>
@@ -8751,6 +8958,8 @@
         <w:rPr>
           <w:rFonts w:ascii="Droid Sans;Helvetica Neue;Nimbus Sans L;sans-serif" w:hAnsi="Droid Sans;Helvetica Neue;Nimbus Sans L;sans-serif"/>
           <w:b w:val="false"/>
+          <w:b w:val="false"/>
+          <w:i w:val="false"/>
           <w:i w:val="false"/>
           <w:caps w:val="false"/>
           <w:smallCaps w:val="false"/>
@@ -8924,110 +9133,119 @@
   <w:abstractNum w:abstractNumId="2">
     <w:lvl w:ilvl="0">
       <w:start w:val="1"/>
-      <w:numFmt w:val="decimal"/>
-      <w:lvlText w:val="%1."/>
+      <w:numFmt w:val="none"/>
+      <w:suff w:val="nothing"/>
+      <w:lvlText w:val=""/>
       <w:lvlJc w:val="left"/>
       <w:pPr>
         <w:tabs>
           <w:tab w:val="num" w:pos="0"/>
         </w:tabs>
-        <w:ind w:left="720" w:hanging="360"/>
+        <w:ind w:left="0" w:hanging="0"/>
       </w:pPr>
     </w:lvl>
     <w:lvl w:ilvl="1">
       <w:start w:val="1"/>
-      <w:numFmt w:val="lowerLetter"/>
-      <w:lvlText w:val="%2."/>
+      <w:numFmt w:val="none"/>
+      <w:suff w:val="nothing"/>
+      <w:lvlText w:val=""/>
       <w:lvlJc w:val="left"/>
       <w:pPr>
         <w:tabs>
           <w:tab w:val="num" w:pos="0"/>
         </w:tabs>
-        <w:ind w:left="1440" w:hanging="360"/>
+        <w:ind w:left="0" w:hanging="0"/>
       </w:pPr>
     </w:lvl>
     <w:lvl w:ilvl="2">
       <w:start w:val="1"/>
-      <w:numFmt w:val="lowerRoman"/>
-      <w:lvlText w:val="%3."/>
-      <w:lvlJc w:val="right"/>
+      <w:numFmt w:val="none"/>
+      <w:suff w:val="nothing"/>
+      <w:lvlText w:val=""/>
+      <w:lvlJc w:val="left"/>
       <w:pPr>
         <w:tabs>
           <w:tab w:val="num" w:pos="0"/>
         </w:tabs>
-        <w:ind w:left="2160" w:hanging="180"/>
+        <w:ind w:left="0" w:hanging="0"/>
       </w:pPr>
     </w:lvl>
     <w:lvl w:ilvl="3">
       <w:start w:val="1"/>
-      <w:numFmt w:val="decimal"/>
-      <w:lvlText w:val="%4."/>
+      <w:numFmt w:val="none"/>
+      <w:suff w:val="nothing"/>
+      <w:lvlText w:val=""/>
       <w:lvlJc w:val="left"/>
       <w:pPr>
         <w:tabs>
           <w:tab w:val="num" w:pos="0"/>
         </w:tabs>
-        <w:ind w:left="2880" w:hanging="360"/>
+        <w:ind w:left="0" w:hanging="0"/>
       </w:pPr>
     </w:lvl>
     <w:lvl w:ilvl="4">
       <w:start w:val="1"/>
-      <w:numFmt w:val="lowerLetter"/>
-      <w:lvlText w:val="%5."/>
+      <w:numFmt w:val="none"/>
+      <w:suff w:val="nothing"/>
+      <w:lvlText w:val=""/>
       <w:lvlJc w:val="left"/>
       <w:pPr>
         <w:tabs>
           <w:tab w:val="num" w:pos="0"/>
         </w:tabs>
-        <w:ind w:left="3600" w:hanging="360"/>
+        <w:ind w:left="0" w:hanging="0"/>
       </w:pPr>
     </w:lvl>
     <w:lvl w:ilvl="5">
       <w:start w:val="1"/>
-      <w:numFmt w:val="lowerRoman"/>
-      <w:lvlText w:val="%6."/>
-      <w:lvlJc w:val="right"/>
+      <w:numFmt w:val="none"/>
+      <w:suff w:val="nothing"/>
+      <w:lvlText w:val=""/>
+      <w:lvlJc w:val="left"/>
       <w:pPr>
         <w:tabs>
           <w:tab w:val="num" w:pos="0"/>
         </w:tabs>
-        <w:ind w:left="4320" w:hanging="180"/>
+        <w:ind w:left="0" w:hanging="0"/>
       </w:pPr>
     </w:lvl>
     <w:lvl w:ilvl="6">
       <w:start w:val="1"/>
-      <w:numFmt w:val="decimal"/>
-      <w:lvlText w:val="%7."/>
+      <w:numFmt w:val="none"/>
+      <w:suff w:val="nothing"/>
+      <w:lvlText w:val=""/>
       <w:lvlJc w:val="left"/>
       <w:pPr>
         <w:tabs>
           <w:tab w:val="num" w:pos="0"/>
         </w:tabs>
-        <w:ind w:left="5040" w:hanging="360"/>
+        <w:ind w:left="0" w:hanging="0"/>
       </w:pPr>
     </w:lvl>
     <w:lvl w:ilvl="7">
       <w:start w:val="1"/>
-      <w:numFmt w:val="lowerLetter"/>
-      <w:lvlText w:val="%8."/>
+      <w:numFmt w:val="none"/>
+      <w:suff w:val="nothing"/>
+      <w:lvlText w:val=""/>
       <w:lvlJc w:val="left"/>
       <w:pPr>
         <w:tabs>
           <w:tab w:val="num" w:pos="0"/>
         </w:tabs>
-        <w:ind w:left="5760" w:hanging="360"/>
+        <w:ind w:left="0" w:hanging="0"/>
       </w:pPr>
     </w:lvl>
     <w:lvl w:ilvl="8">
       <w:start w:val="1"/>
-      <w:numFmt w:val="lowerRoman"/>
-      <w:lvlText w:val="%9."/>
-      <w:lvlJc w:val="right"/>
+      <w:numFmt w:val="none"/>
+      <w:suff w:val="nothing"/>
+      <w:lvlText w:val=""/>
+      <w:lvlJc w:val="left"/>
       <w:pPr>
         <w:tabs>
           <w:tab w:val="num" w:pos="0"/>
         </w:tabs>
-        <w:ind w:left="6480" w:hanging="180"/>
+        <w:ind w:left="0" w:hanging="0"/>
       </w:pPr>
     </w:lvl>
   </w:abstractNum>
@@ -9142,6 +9360,116 @@
     </w:lvl>
   </w:abstractNum>
   <w:abstractNum w:abstractNumId="4">
+    <w:lvl w:ilvl="0">
+      <w:start w:val="1"/>
+      <w:numFmt w:val="decimal"/>
+      <w:lvlText w:val="%1."/>
+      <w:lvlJc w:val="left"/>
+      <w:pPr>
+        <w:tabs>
+          <w:tab w:val="num" w:pos="0"/>
+        </w:tabs>
+        <w:ind w:left="720" w:hanging="360"/>
+      </w:pPr>
+    </w:lvl>
+    <w:lvl w:ilvl="1">
+      <w:start w:val="1"/>
+      <w:numFmt w:val="lowerLetter"/>
+      <w:lvlText w:val="%2."/>
+      <w:lvlJc w:val="left"/>
+      <w:pPr>
+        <w:tabs>
+          <w:tab w:val="num" w:pos="0"/>
+        </w:tabs>
+        <w:ind w:left="1440" w:hanging="360"/>
+      </w:pPr>
+    </w:lvl>
+    <w:lvl w:ilvl="2">
+      <w:start w:val="1"/>
+      <w:numFmt w:val="lowerRoman"/>
+      <w:lvlText w:val="%3."/>
+      <w:lvlJc w:val="right"/>
+      <w:pPr>
+        <w:tabs>
+          <w:tab w:val="num" w:pos="0"/>
+        </w:tabs>
+        <w:ind w:left="2160" w:hanging="180"/>
+      </w:pPr>
+    </w:lvl>
+    <w:lvl w:ilvl="3">
+      <w:start w:val="1"/>
+      <w:numFmt w:val="decimal"/>
+      <w:lvlText w:val="%4."/>
+      <w:lvlJc w:val="left"/>
+      <w:pPr>
+        <w:tabs>
+          <w:tab w:val="num" w:pos="0"/>
+        </w:tabs>
+        <w:ind w:left="2880" w:hanging="360"/>
+      </w:pPr>
+    </w:lvl>
+    <w:lvl w:ilvl="4">
+      <w:start w:val="1"/>
+      <w:numFmt w:val="lowerLetter"/>
+      <w:lvlText w:val="%5."/>
+      <w:lvlJc w:val="left"/>
+      <w:pPr>
+        <w:tabs>
+          <w:tab w:val="num" w:pos="0"/>
+        </w:tabs>
+        <w:ind w:left="3600" w:hanging="360"/>
+      </w:pPr>
+    </w:lvl>
+    <w:lvl w:ilvl="5">
+      <w:start w:val="1"/>
+      <w:numFmt w:val="lowerRoman"/>
+      <w:lvlText w:val="%6."/>
+      <w:lvlJc w:val="right"/>
+      <w:pPr>
+        <w:tabs>
+          <w:tab w:val="num" w:pos="0"/>
+        </w:tabs>
+        <w:ind w:left="4320" w:hanging="180"/>
+      </w:pPr>
+    </w:lvl>
+    <w:lvl w:ilvl="6">
+      <w:start w:val="1"/>
+      <w:numFmt w:val="decimal"/>
+      <w:lvlText w:val="%7."/>
+      <w:lvlJc w:val="left"/>
+      <w:pPr>
+        <w:tabs>
+          <w:tab w:val="num" w:pos="0"/>
+        </w:tabs>
+        <w:ind w:left="5040" w:hanging="360"/>
+      </w:pPr>
+    </w:lvl>
+    <w:lvl w:ilvl="7">
+      <w:start w:val="1"/>
+      <w:numFmt w:val="lowerLetter"/>
+      <w:lvlText w:val="%8."/>
+      <w:lvlJc w:val="left"/>
+      <w:pPr>
+        <w:tabs>
+          <w:tab w:val="num" w:pos="0"/>
+        </w:tabs>
+        <w:ind w:left="5760" w:hanging="360"/>
+      </w:pPr>
+    </w:lvl>
+    <w:lvl w:ilvl="8">
+      <w:start w:val="1"/>
+      <w:numFmt w:val="lowerRoman"/>
+      <w:lvlText w:val="%9."/>
+      <w:lvlJc w:val="right"/>
+      <w:pPr>
+        <w:tabs>
+          <w:tab w:val="num" w:pos="0"/>
+        </w:tabs>
+        <w:ind w:left="6480" w:hanging="180"/>
+      </w:pPr>
+    </w:lvl>
+  </w:abstractNum>
+  <w:abstractNum w:abstractNumId="5">
     <w:lvl w:ilvl="0">
       <w:start w:val="30"/>
       <w:numFmt w:val="bullet"/>
@@ -9278,7 +9606,7 @@
       </w:rPr>
     </w:lvl>
   </w:abstractNum>
-  <w:abstractNum w:abstractNumId="5">
+  <w:abstractNum w:abstractNumId="6">
     <w:lvl w:ilvl="0">
       <w:start w:val="1"/>
       <w:numFmt w:val="bullet"/>
@@ -9415,126 +9743,6 @@
       </w:rPr>
     </w:lvl>
   </w:abstractNum>
-  <w:abstractNum w:abstractNumId="6">
-    <w:lvl w:ilvl="0">
-      <w:start w:val="1"/>
-      <w:numFmt w:val="decimal"/>
-      <w:suff w:val="nothing"/>
-      <w:lvlText w:val="%1."/>
-      <w:lvlJc w:val="left"/>
-      <w:pPr>
-        <w:tabs>
-          <w:tab w:val="num" w:pos="450"/>
-        </w:tabs>
-        <w:ind w:left="450" w:hanging="0"/>
-      </w:pPr>
-      <w:rPr/>
-    </w:lvl>
-    <w:lvl w:ilvl="1">
-      <w:start w:val="1"/>
-      <w:numFmt w:val="decimal"/>
-      <w:lvlText w:val="%2."/>
-      <w:lvlJc w:val="left"/>
-      <w:pPr>
-        <w:tabs>
-          <w:tab w:val="num" w:pos="1414"/>
-        </w:tabs>
-        <w:ind w:left="1414" w:hanging="283"/>
-      </w:pPr>
-      <w:rPr/>
-    </w:lvl>
-    <w:lvl w:ilvl="2">
-      <w:start w:val="1"/>
-      <w:numFmt w:val="decimal"/>
-      <w:lvlText w:val="%3."/>
-      <w:lvlJc w:val="left"/>
-      <w:pPr>
-        <w:tabs>
-          <w:tab w:val="num" w:pos="2121"/>
-        </w:tabs>
-        <w:ind w:left="2121" w:hanging="283"/>
-      </w:pPr>
-      <w:rPr/>
-    </w:lvl>
-    <w:lvl w:ilvl="3">
-      <w:start w:val="1"/>
-      <w:numFmt w:val="decimal"/>
-      <w:lvlText w:val="%4."/>
-      <w:lvlJc w:val="left"/>
-      <w:pPr>
-        <w:tabs>
-          <w:tab w:val="num" w:pos="2828"/>
-        </w:tabs>
-        <w:ind w:left="2828" w:hanging="283"/>
-      </w:pPr>
-      <w:rPr/>
-    </w:lvl>
-    <w:lvl w:ilvl="4">
-      <w:start w:val="1"/>
-      <w:numFmt w:val="decimal"/>
-      <w:lvlText w:val="%5."/>
-      <w:lvlJc w:val="left"/>
-      <w:pPr>
-        <w:tabs>
-          <w:tab w:val="num" w:pos="3535"/>
-        </w:tabs>
-        <w:ind w:left="3535" w:hanging="283"/>
-      </w:pPr>
-      <w:rPr/>
-    </w:lvl>
-    <w:lvl w:ilvl="5">
-      <w:start w:val="1"/>
-      <w:numFmt w:val="decimal"/>
-      <w:lvlText w:val="%6."/>
-      <w:lvlJc w:val="left"/>
-      <w:pPr>
-        <w:tabs>
-          <w:tab w:val="num" w:pos="4242"/>
-        </w:tabs>
-        <w:ind w:left="4242" w:hanging="283"/>
-      </w:pPr>
-      <w:rPr/>
-    </w:lvl>
-    <w:lvl w:ilvl="6">
-      <w:start w:val="1"/>
-      <w:numFmt w:val="decimal"/>
-      <w:lvlText w:val="%7."/>
-      <w:lvlJc w:val="left"/>
-      <w:pPr>
-        <w:tabs>
-          <w:tab w:val="num" w:pos="4949"/>
-        </w:tabs>
-        <w:ind w:left="4949" w:hanging="283"/>
-      </w:pPr>
-      <w:rPr/>
-    </w:lvl>
-    <w:lvl w:ilvl="7">
-      <w:start w:val="1"/>
-      <w:numFmt w:val="decimal"/>
-      <w:lvlText w:val="%8."/>
-      <w:lvlJc w:val="left"/>
-      <w:pPr>
-        <w:tabs>
-          <w:tab w:val="num" w:pos="5656"/>
-        </w:tabs>
-        <w:ind w:left="5656" w:hanging="283"/>
-      </w:pPr>
-      <w:rPr/>
-    </w:lvl>
-    <w:lvl w:ilvl="8">
-      <w:start w:val="1"/>
-      <w:numFmt w:val="decimal"/>
-      <w:lvlText w:val="%9."/>
-      <w:lvlJc w:val="left"/>
-      <w:pPr>
-        <w:tabs>
-          <w:tab w:val="num" w:pos="6363"/>
-        </w:tabs>
-        <w:ind w:left="6363" w:hanging="283"/>
-      </w:pPr>
-      <w:rPr/>
-    </w:lvl>
-  </w:abstractNum>
   <w:abstractNum w:abstractNumId="7">
     <w:lvl w:ilvl="0">
       <w:start w:val="1"/>
@@ -9544,11 +9752,10 @@
       <w:lvlJc w:val="left"/>
       <w:pPr>
         <w:tabs>
-          <w:tab w:val="num" w:pos="450"/>
+          <w:tab w:val="num" w:pos="0"/>
         </w:tabs>
         <w:ind w:left="450" w:hanging="0"/>
       </w:pPr>
-      <w:rPr/>
     </w:lvl>
     <w:lvl w:ilvl="1">
       <w:start w:val="1"/>
@@ -9561,7 +9768,6 @@
         </w:tabs>
         <w:ind w:left="1414" w:hanging="283"/>
       </w:pPr>
-      <w:rPr/>
     </w:lvl>
     <w:lvl w:ilvl="2">
       <w:start w:val="1"/>
@@ -9574,7 +9780,6 @@
         </w:tabs>
         <w:ind w:left="2121" w:hanging="283"/>
       </w:pPr>
-      <w:rPr/>
     </w:lvl>
     <w:lvl w:ilvl="3">
       <w:start w:val="1"/>
@@ -9587,7 +9792,6 @@
         </w:tabs>
         <w:ind w:left="2828" w:hanging="283"/>
       </w:pPr>
-      <w:rPr/>
     </w:lvl>
     <w:lvl w:ilvl="4">
       <w:start w:val="1"/>
@@ -9600,7 +9804,6 @@
         </w:tabs>
         <w:ind w:left="3535" w:hanging="283"/>
       </w:pPr>
-      <w:rPr/>
     </w:lvl>
     <w:lvl w:ilvl="5">
       <w:start w:val="1"/>
@@ -9613,7 +9816,6 @@
         </w:tabs>
         <w:ind w:left="4242" w:hanging="283"/>
       </w:pPr>
-      <w:rPr/>
     </w:lvl>
     <w:lvl w:ilvl="6">
       <w:start w:val="1"/>
@@ -9626,7 +9828,6 @@
         </w:tabs>
         <w:ind w:left="4949" w:hanging="283"/>
       </w:pPr>
-      <w:rPr/>
     </w:lvl>
     <w:lvl w:ilvl="7">
       <w:start w:val="1"/>
@@ -9639,7 +9840,6 @@
         </w:tabs>
         <w:ind w:left="5656" w:hanging="283"/>
       </w:pPr>
-      <w:rPr/>
     </w:lvl>
     <w:lvl w:ilvl="8">
       <w:start w:val="1"/>
@@ -9652,7 +9852,6 @@
         </w:tabs>
         <w:ind w:left="6363" w:hanging="283"/>
       </w:pPr>
-      <w:rPr/>
     </w:lvl>
   </w:abstractNum>
   <w:abstractNum w:abstractNumId="8">
@@ -9664,11 +9863,10 @@
       <w:lvlJc w:val="left"/>
       <w:pPr>
         <w:tabs>
-          <w:tab w:val="num" w:pos="450"/>
+          <w:tab w:val="num" w:pos="0"/>
         </w:tabs>
         <w:ind w:left="450" w:hanging="0"/>
       </w:pPr>
-      <w:rPr/>
     </w:lvl>
     <w:lvl w:ilvl="1">
       <w:start w:val="1"/>
@@ -9681,7 +9879,6 @@
         </w:tabs>
         <w:ind w:left="1414" w:hanging="283"/>
       </w:pPr>
-      <w:rPr/>
     </w:lvl>
     <w:lvl w:ilvl="2">
       <w:start w:val="1"/>
@@ -9694,7 +9891,6 @@
         </w:tabs>
         <w:ind w:left="2121" w:hanging="283"/>
       </w:pPr>
-      <w:rPr/>
     </w:lvl>
     <w:lvl w:ilvl="3">
       <w:start w:val="1"/>
@@ -9707,7 +9903,6 @@
         </w:tabs>
         <w:ind w:left="2828" w:hanging="283"/>
       </w:pPr>
-      <w:rPr/>
     </w:lvl>
     <w:lvl w:ilvl="4">
       <w:start w:val="1"/>
@@ -9720,7 +9915,6 @@
         </w:tabs>
         <w:ind w:left="3535" w:hanging="283"/>
       </w:pPr>
-      <w:rPr/>
     </w:lvl>
     <w:lvl w:ilvl="5">
       <w:start w:val="1"/>
@@ -9733,7 +9927,6 @@
         </w:tabs>
         <w:ind w:left="4242" w:hanging="283"/>
       </w:pPr>
-      <w:rPr/>
     </w:lvl>
     <w:lvl w:ilvl="6">
       <w:start w:val="1"/>
@@ -9746,7 +9939,6 @@
         </w:tabs>
         <w:ind w:left="4949" w:hanging="283"/>
       </w:pPr>
-      <w:rPr/>
     </w:lvl>
     <w:lvl w:ilvl="7">
       <w:start w:val="1"/>
@@ -9759,7 +9951,6 @@
         </w:tabs>
         <w:ind w:left="5656" w:hanging="283"/>
       </w:pPr>
-      <w:rPr/>
     </w:lvl>
     <w:lvl w:ilvl="8">
       <w:start w:val="1"/>
@@ -9772,7 +9963,117 @@
         </w:tabs>
         <w:ind w:left="6363" w:hanging="283"/>
       </w:pPr>
-      <w:rPr/>
+    </w:lvl>
+  </w:abstractNum>
+  <w:abstractNum w:abstractNumId="9">
+    <w:lvl w:ilvl="0">
+      <w:start w:val="1"/>
+      <w:numFmt w:val="decimal"/>
+      <w:suff w:val="nothing"/>
+      <w:lvlText w:val="%1."/>
+      <w:lvlJc w:val="left"/>
+      <w:pPr>
+        <w:tabs>
+          <w:tab w:val="num" w:pos="0"/>
+        </w:tabs>
+        <w:ind w:left="450" w:hanging="0"/>
+      </w:pPr>
+    </w:lvl>
+    <w:lvl w:ilvl="1">
+      <w:start w:val="1"/>
+      <w:numFmt w:val="decimal"/>
+      <w:lvlText w:val="%2."/>
+      <w:lvlJc w:val="left"/>
+      <w:pPr>
+        <w:tabs>
+          <w:tab w:val="num" w:pos="1414"/>
+        </w:tabs>
+        <w:ind w:left="1414" w:hanging="283"/>
+      </w:pPr>
+    </w:lvl>
+    <w:lvl w:ilvl="2">
+      <w:start w:val="1"/>
+      <w:numFmt w:val="decimal"/>
+      <w:lvlText w:val="%3."/>
+      <w:lvlJc w:val="left"/>
+      <w:pPr>
+        <w:tabs>
+          <w:tab w:val="num" w:pos="2121"/>
+        </w:tabs>
+        <w:ind w:left="2121" w:hanging="283"/>
+      </w:pPr>
+    </w:lvl>
+    <w:lvl w:ilvl="3">
+      <w:start w:val="1"/>
+      <w:numFmt w:val="decimal"/>
+      <w:lvlText w:val="%4."/>
+      <w:lvlJc w:val="left"/>
+      <w:pPr>
+        <w:tabs>
+          <w:tab w:val="num" w:pos="2828"/>
+        </w:tabs>
+        <w:ind w:left="2828" w:hanging="283"/>
+      </w:pPr>
+    </w:lvl>
+    <w:lvl w:ilvl="4">
+      <w:start w:val="1"/>
+      <w:numFmt w:val="decimal"/>
+      <w:lvlText w:val="%5."/>
+      <w:lvlJc w:val="left"/>
+      <w:pPr>
+        <w:tabs>
+          <w:tab w:val="num" w:pos="3535"/>
+        </w:tabs>
+        <w:ind w:left="3535" w:hanging="283"/>
+      </w:pPr>
+    </w:lvl>
+    <w:lvl w:ilvl="5">
+      <w:start w:val="1"/>
+      <w:numFmt w:val="decimal"/>
+      <w:lvlText w:val="%6."/>
+      <w:lvlJc w:val="left"/>
+      <w:pPr>
+        <w:tabs>
+          <w:tab w:val="num" w:pos="4242"/>
+        </w:tabs>
+        <w:ind w:left="4242" w:hanging="283"/>
+      </w:pPr>
+    </w:lvl>
+    <w:lvl w:ilvl="6">
+      <w:start w:val="1"/>
+      <w:numFmt w:val="decimal"/>
+      <w:lvlText w:val="%7."/>
+      <w:lvlJc w:val="left"/>
+      <w:pPr>
+        <w:tabs>
+          <w:tab w:val="num" w:pos="4949"/>
+        </w:tabs>
+        <w:ind w:left="4949" w:hanging="283"/>
+      </w:pPr>
+    </w:lvl>
+    <w:lvl w:ilvl="7">
+      <w:start w:val="1"/>
+      <w:numFmt w:val="decimal"/>
+      <w:lvlText w:val="%8."/>
+      <w:lvlJc w:val="left"/>
+      <w:pPr>
+        <w:tabs>
+          <w:tab w:val="num" w:pos="5656"/>
+        </w:tabs>
+        <w:ind w:left="5656" w:hanging="283"/>
+      </w:pPr>
+    </w:lvl>
+    <w:lvl w:ilvl="8">
+      <w:start w:val="1"/>
+      <w:numFmt w:val="decimal"/>
+      <w:lvlText w:val="%9."/>
+      <w:lvlJc w:val="left"/>
+      <w:pPr>
+        <w:tabs>
+          <w:tab w:val="num" w:pos="6363"/>
+        </w:tabs>
+        <w:ind w:left="6363" w:hanging="283"/>
+      </w:pPr>
     </w:lvl>
   </w:abstractNum>
   <w:num w:numId="1">
@@ -9798,6 +10099,9 @@
   </w:num>
   <w:num w:numId="8">
     <w:abstractNumId w:val="8"/>
+  </w:num>
+  <w:num w:numId="9">
+    <w:abstractNumId w:val="9"/>
   </w:num>
 </w:numbering>
 </file>

</xml_diff>

<commit_message>
Fixed a whole bunch of things. This commit is prior to 'modify fade' being fixed.
</commit_message>
<xml_diff>
--- a/easy.docx
+++ b/easy.docx
@@ -314,7 +314,7 @@
                 <wp:positionV relativeFrom="paragraph">
                   <wp:posOffset>6350</wp:posOffset>
                 </wp:positionV>
-                <wp:extent cx="6252845" cy="5179695"/>
+                <wp:extent cx="6254750" cy="5181600"/>
                 <wp:effectExtent l="0" t="0" r="19050" b="25400"/>
                 <wp:wrapNone/>
                 <wp:docPr id="1" name="Rectangle 6"/>
@@ -325,7 +325,7 @@
                       <wps:spPr>
                         <a:xfrm>
                           <a:off x="0" y="0"/>
-                          <a:ext cx="6252120" cy="5178960"/>
+                          <a:ext cx="6254280" cy="5181120"/>
                         </a:xfrm>
                         <a:prstGeom prst="rect">
                           <a:avLst/>
@@ -354,7 +354,7 @@
           </mc:Choice>
           <mc:Fallback>
             <w:pict>
-              <v:rect id="shape_0" ID="Rectangle 6" stroked="t" style="position:absolute;margin-left:0pt;margin-top:0.5pt;width:492.25pt;height:407.75pt;mso-position-horizontal:left;mso-position-horizontal-relative:margin" wp14:anchorId="0F7D0753">
+              <v:rect id="shape_0" ID="Rectangle 6" stroked="t" style="position:absolute;margin-left:0pt;margin-top:0.5pt;width:492.4pt;height:407.9pt;mso-position-horizontal:left;mso-position-horizontal-relative:margin" wp14:anchorId="0F7D0753">
                 <w10:wrap type="none"/>
                 <v:fill o:detectmouseclick="t" on="false"/>
                 <v:stroke color="black" weight="12600" joinstyle="miter" endcap="flat"/>
@@ -373,7 +373,7 @@
                 <wp:positionV relativeFrom="paragraph">
                   <wp:posOffset>158750</wp:posOffset>
                 </wp:positionV>
-                <wp:extent cx="1407795" cy="690245"/>
+                <wp:extent cx="1409700" cy="692150"/>
                 <wp:effectExtent l="0" t="0" r="0" b="0"/>
                 <wp:wrapNone/>
                 <wp:docPr id="2" name="Text Box 15"/>
@@ -384,7 +384,7 @@
                       <wps:spPr>
                         <a:xfrm>
                           <a:off x="0" y="0"/>
-                          <a:ext cx="1407240" cy="689760"/>
+                          <a:ext cx="1409040" cy="691560"/>
                         </a:xfrm>
                         <a:prstGeom prst="rect">
                           <a:avLst/>
@@ -466,7 +466,7 @@
           </mc:Choice>
           <mc:Fallback>
             <w:pict>
-              <v:rect id="shape_0" ID="Text Box 15" stroked="f" style="position:absolute;margin-left:4pt;margin-top:12.5pt;width:110.75pt;height:54.25pt" wp14:anchorId="422DADC5">
+              <v:rect id="shape_0" ID="Text Box 15" stroked="f" style="position:absolute;margin-left:4pt;margin-top:12.5pt;width:110.9pt;height:54.4pt" wp14:anchorId="422DADC5">
                 <w10:wrap type="square"/>
                 <v:fill o:detectmouseclick="t" on="false"/>
                 <v:stroke color="#3465a4" weight="6480" joinstyle="round" endcap="flat"/>
@@ -567,7 +567,7 @@
                 <wp:positionV relativeFrom="paragraph">
                   <wp:posOffset>864235</wp:posOffset>
                 </wp:positionV>
-                <wp:extent cx="868045" cy="277495"/>
+                <wp:extent cx="869950" cy="279400"/>
                 <wp:effectExtent l="0" t="0" r="12700" b="12700"/>
                 <wp:wrapNone/>
                 <wp:docPr id="4" name="Rectangle 23"/>
@@ -578,7 +578,7 @@
                       <wps:spPr>
                         <a:xfrm>
                           <a:off x="0" y="0"/>
-                          <a:ext cx="867240" cy="276840"/>
+                          <a:ext cx="869400" cy="278640"/>
                         </a:xfrm>
                         <a:prstGeom prst="rect">
                           <a:avLst/>
@@ -633,7 +633,7 @@
           </mc:Choice>
           <mc:Fallback>
             <w:pict>
-              <v:rect id="shape_0" ID="Rectangle 23" fillcolor="#ffc000" stroked="t" style="position:absolute;margin-left:326.5pt;margin-top:68.05pt;width:68.25pt;height:21.75pt" wp14:anchorId="6D7623F4">
+              <v:rect id="shape_0" ID="Rectangle 23" fillcolor="#ffc000" stroked="t" style="position:absolute;margin-left:326.5pt;margin-top:68.05pt;width:68.4pt;height:21.9pt" wp14:anchorId="6D7623F4">
                 <w10:wrap type="square"/>
                 <v:fill o:detectmouseclick="t" type="solid" color2="#003fff"/>
                 <v:stroke color="#43729d" weight="12600" joinstyle="miter" endcap="flat"/>
@@ -672,7 +672,7 @@
                 <wp:positionV relativeFrom="paragraph">
                   <wp:posOffset>1219835</wp:posOffset>
                 </wp:positionV>
-                <wp:extent cx="868045" cy="277495"/>
+                <wp:extent cx="869950" cy="279400"/>
                 <wp:effectExtent l="0" t="0" r="12700" b="12700"/>
                 <wp:wrapNone/>
                 <wp:docPr id="6" name="Rectangle 24"/>
@@ -683,7 +683,7 @@
                       <wps:spPr>
                         <a:xfrm>
                           <a:off x="0" y="0"/>
-                          <a:ext cx="867240" cy="276840"/>
+                          <a:ext cx="869400" cy="278640"/>
                         </a:xfrm>
                         <a:prstGeom prst="rect">
                           <a:avLst/>
@@ -738,7 +738,7 @@
           </mc:Choice>
           <mc:Fallback>
             <w:pict>
-              <v:rect id="shape_0" ID="Rectangle 24" fillcolor="#ffc000" stroked="t" style="position:absolute;margin-left:326pt;margin-top:96.05pt;width:68.25pt;height:21.75pt" wp14:anchorId="03544534">
+              <v:rect id="shape_0" ID="Rectangle 24" fillcolor="#ffc000" stroked="t" style="position:absolute;margin-left:326pt;margin-top:96.05pt;width:68.4pt;height:21.9pt" wp14:anchorId="03544534">
                 <w10:wrap type="square"/>
                 <v:fill o:detectmouseclick="t" type="solid" color2="#003fff"/>
                 <v:stroke color="#43729d" weight="12600" joinstyle="miter" endcap="flat"/>
@@ -777,7 +777,7 @@
                 <wp:positionV relativeFrom="paragraph">
                   <wp:posOffset>2121535</wp:posOffset>
                 </wp:positionV>
-                <wp:extent cx="1376045" cy="1039495"/>
+                <wp:extent cx="1377950" cy="1041400"/>
                 <wp:effectExtent l="19050" t="0" r="38100" b="12700"/>
                 <wp:wrapNone/>
                 <wp:docPr id="8" name="Trapezoid 21"/>
@@ -788,7 +788,7 @@
                       <wps:spPr>
                         <a:xfrm>
                           <a:off x="0" y="0"/>
-                          <a:ext cx="1375560" cy="1038960"/>
+                          <a:ext cx="1377360" cy="1040760"/>
                         </a:xfrm>
                         <a:prstGeom prst="trapezoid">
                           <a:avLst>
@@ -891,7 +891,7 @@
                   <v:h position="@1,0"/>
                 </v:handles>
               </v:shapetype>
-              <v:shape id="shape_0" ID="Trapezoid 21" stroked="t" style="position:absolute;margin-left:307.5pt;margin-top:167.05pt;width:108.25pt;height:81.75pt" wp14:anchorId="626BC33E" type="shapetype_8">
+              <v:shape id="shape_0" ID="Trapezoid 21" stroked="t" style="position:absolute;margin-left:307.5pt;margin-top:167.05pt;width:108.4pt;height:81.9pt" wp14:anchorId="626BC33E" type="shapetype_8">
                 <w10:wrap type="square"/>
                 <v:fill o:detectmouseclick="t" on="false"/>
                 <v:stroke color="#43729d" weight="12600" dashstyle="dash" joinstyle="miter" endcap="flat"/>
@@ -960,7 +960,7 @@
                 <wp:positionV relativeFrom="paragraph">
                   <wp:posOffset>3194685</wp:posOffset>
                 </wp:positionV>
-                <wp:extent cx="1395095" cy="169545"/>
+                <wp:extent cx="1397000" cy="171450"/>
                 <wp:effectExtent l="0" t="0" r="19050" b="25400"/>
                 <wp:wrapNone/>
                 <wp:docPr id="10" name="Rectangle 22"/>
@@ -971,7 +971,7 @@
                       <wps:spPr>
                         <a:xfrm>
                           <a:off x="0" y="0"/>
-                          <a:ext cx="1394640" cy="168840"/>
+                          <a:ext cx="1396440" cy="170640"/>
                         </a:xfrm>
                         <a:prstGeom prst="rect">
                           <a:avLst/>
@@ -1023,7 +1023,7 @@
           </mc:Choice>
           <mc:Fallback>
             <w:pict>
-              <v:rect id="shape_0" ID="Rectangle 22" fillcolor="#ffc000" stroked="t" style="position:absolute;margin-left:305.5pt;margin-top:251.55pt;width:109.75pt;height:13.25pt" wp14:anchorId="630F1B05">
+              <v:rect id="shape_0" ID="Rectangle 22" fillcolor="#ffc000" stroked="t" style="position:absolute;margin-left:305.5pt;margin-top:251.55pt;width:109.9pt;height:13.4pt" wp14:anchorId="630F1B05">
                 <w10:wrap type="none"/>
                 <v:fill o:detectmouseclick="t" type="solid" color2="#003fff"/>
                 <v:stroke color="#43729d" weight="12600" joinstyle="miter" endcap="flat"/>
@@ -1059,7 +1059,7 @@
                 <wp:positionV relativeFrom="paragraph">
                   <wp:posOffset>1937385</wp:posOffset>
                 </wp:positionV>
-                <wp:extent cx="1820545" cy="86995"/>
+                <wp:extent cx="1822450" cy="88900"/>
                 <wp:effectExtent l="0" t="0" r="69850" b="88900"/>
                 <wp:wrapNone/>
                 <wp:docPr id="12" name="Straight Arrow Connector 20"/>
@@ -1070,7 +1070,7 @@
                       <wps:spPr>
                         <a:xfrm>
                           <a:off x="0" y="0"/>
-                          <a:ext cx="1819800" cy="86400"/>
+                          <a:ext cx="1821960" cy="88200"/>
                         </a:xfrm>
                         <a:custGeom>
                           <a:avLst/>
@@ -1127,7 +1127,7 @@
                 <wp:positionV relativeFrom="paragraph">
                   <wp:posOffset>1257935</wp:posOffset>
                 </wp:positionV>
-                <wp:extent cx="1820545" cy="86995"/>
+                <wp:extent cx="1822450" cy="88900"/>
                 <wp:effectExtent l="0" t="0" r="69850" b="88900"/>
                 <wp:wrapNone/>
                 <wp:docPr id="13" name="Straight Arrow Connector 19"/>
@@ -1138,7 +1138,7 @@
                       <wps:spPr>
                         <a:xfrm>
                           <a:off x="0" y="0"/>
-                          <a:ext cx="1819800" cy="86400"/>
+                          <a:ext cx="1821960" cy="88200"/>
                         </a:xfrm>
                         <a:custGeom>
                           <a:avLst/>
@@ -1195,7 +1195,7 @@
                 <wp:positionV relativeFrom="paragraph">
                   <wp:posOffset>908685</wp:posOffset>
                 </wp:positionV>
-                <wp:extent cx="1820545" cy="86995"/>
+                <wp:extent cx="1822450" cy="88900"/>
                 <wp:effectExtent l="0" t="0" r="69850" b="88900"/>
                 <wp:wrapNone/>
                 <wp:docPr id="14" name="Straight Arrow Connector 18"/>
@@ -1206,7 +1206,7 @@
                       <wps:spPr>
                         <a:xfrm>
                           <a:off x="0" y="0"/>
-                          <a:ext cx="1819800" cy="86400"/>
+                          <a:ext cx="1821960" cy="88200"/>
                         </a:xfrm>
                         <a:custGeom>
                           <a:avLst/>
@@ -1263,7 +1263,7 @@
                 <wp:positionV relativeFrom="paragraph">
                   <wp:posOffset>521335</wp:posOffset>
                 </wp:positionV>
-                <wp:extent cx="1820545" cy="86995"/>
+                <wp:extent cx="1822450" cy="88900"/>
                 <wp:effectExtent l="0" t="0" r="69850" b="88900"/>
                 <wp:wrapNone/>
                 <wp:docPr id="15" name="Straight Arrow Connector 17"/>
@@ -1274,7 +1274,7 @@
                       <wps:spPr>
                         <a:xfrm>
                           <a:off x="0" y="0"/>
-                          <a:ext cx="1819800" cy="86400"/>
+                          <a:ext cx="1821960" cy="88200"/>
                         </a:xfrm>
                         <a:custGeom>
                           <a:avLst/>
@@ -1331,7 +1331,7 @@
                 <wp:positionV relativeFrom="paragraph">
                   <wp:posOffset>387985</wp:posOffset>
                 </wp:positionV>
-                <wp:extent cx="1896745" cy="2207895"/>
+                <wp:extent cx="1898650" cy="2209800"/>
                 <wp:effectExtent l="0" t="0" r="12700" b="25400"/>
                 <wp:wrapNone/>
                 <wp:docPr id="16" name="Text Box 16"/>
@@ -1342,7 +1342,7 @@
                       <wps:spPr>
                         <a:xfrm>
                           <a:off x="0" y="0"/>
-                          <a:ext cx="1896120" cy="2207160"/>
+                          <a:ext cx="1897920" cy="2209320"/>
                         </a:xfrm>
                         <a:prstGeom prst="rect">
                           <a:avLst/>
@@ -1489,7 +1489,7 @@
           </mc:Choice>
           <mc:Fallback>
             <w:pict>
-              <v:rect id="shape_0" ID="Text Box 16" fillcolor="#f2f2f2" stroked="t" style="position:absolute;margin-left:26pt;margin-top:30.55pt;width:149.25pt;height:173.75pt" wp14:anchorId="60D292A5">
+              <v:rect id="shape_0" ID="Text Box 16" fillcolor="#f2f2f2" stroked="t" style="position:absolute;margin-left:26pt;margin-top:30.55pt;width:149.4pt;height:173.9pt" wp14:anchorId="60D292A5">
                 <w10:wrap type="square"/>
                 <v:fill o:detectmouseclick="t" type="solid" color2="#0d0d0d"/>
                 <v:stroke color="black" weight="6480" joinstyle="round" endcap="flat"/>
@@ -1621,7 +1621,7 @@
                 <wp:positionV relativeFrom="paragraph">
                   <wp:posOffset>3442335</wp:posOffset>
                 </wp:positionV>
-                <wp:extent cx="5166995" cy="245745"/>
+                <wp:extent cx="5168900" cy="247650"/>
                 <wp:effectExtent l="0" t="0" r="19050" b="25400"/>
                 <wp:wrapNone/>
                 <wp:docPr id="18" name="Rectangle 13"/>
@@ -1632,7 +1632,7 @@
                       <wps:spPr>
                         <a:xfrm>
                           <a:off x="0" y="0"/>
-                          <a:ext cx="5166360" cy="245160"/>
+                          <a:ext cx="5168160" cy="246960"/>
                         </a:xfrm>
                         <a:prstGeom prst="rect">
                           <a:avLst/>
@@ -1708,7 +1708,7 @@
           </mc:Choice>
           <mc:Fallback>
             <w:pict>
-              <v:rect id="shape_0" ID="Rectangle 13" fillcolor="#00b0f0" stroked="t" style="position:absolute;margin-left:46pt;margin-top:271.05pt;width:406.75pt;height:19.25pt" wp14:anchorId="0E8B11F8">
+              <v:rect id="shape_0" ID="Rectangle 13" fillcolor="#00b0f0" stroked="t" style="position:absolute;margin-left:46pt;margin-top:271.05pt;width:406.9pt;height:19.4pt" wp14:anchorId="0E8B11F8">
                 <w10:wrap type="square"/>
                 <v:fill o:detectmouseclick="t" type="solid" color2="#ff4f0f"/>
                 <v:stroke color="#527f34" weight="12600" joinstyle="miter" endcap="flat"/>
@@ -1768,7 +1768,7 @@
                 <wp:positionV relativeFrom="paragraph">
                   <wp:posOffset>3150235</wp:posOffset>
                 </wp:positionV>
-                <wp:extent cx="5166995" cy="296545"/>
+                <wp:extent cx="5168900" cy="298450"/>
                 <wp:effectExtent l="0" t="0" r="19050" b="12700"/>
                 <wp:wrapNone/>
                 <wp:docPr id="20" name="Rectangle 12"/>
@@ -1779,7 +1779,7 @@
                       <wps:spPr>
                         <a:xfrm>
                           <a:off x="0" y="0"/>
-                          <a:ext cx="5166360" cy="295920"/>
+                          <a:ext cx="5168160" cy="297720"/>
                         </a:xfrm>
                         <a:prstGeom prst="rect">
                           <a:avLst/>
@@ -1855,7 +1855,7 @@
           </mc:Choice>
           <mc:Fallback>
             <w:pict>
-              <v:rect id="shape_0" ID="Rectangle 12" fillcolor="#00b0f0" stroked="t" style="position:absolute;margin-left:45.5pt;margin-top:248.05pt;width:406.75pt;height:23.25pt" wp14:anchorId="6348A400">
+              <v:rect id="shape_0" ID="Rectangle 12" fillcolor="#00b0f0" stroked="t" style="position:absolute;margin-left:45.5pt;margin-top:248.05pt;width:406.9pt;height:23.4pt" wp14:anchorId="6348A400">
                 <w10:wrap type="square"/>
                 <v:fill o:detectmouseclick="t" type="solid" color2="#ff4f0f"/>
                 <v:stroke color="#527f34" weight="12600" joinstyle="miter" endcap="flat"/>
@@ -1915,7 +1915,7 @@
                 <wp:positionV relativeFrom="paragraph">
                   <wp:posOffset>464185</wp:posOffset>
                 </wp:positionV>
-                <wp:extent cx="868045" cy="258445"/>
+                <wp:extent cx="869950" cy="260350"/>
                 <wp:effectExtent l="0" t="0" r="12700" b="12700"/>
                 <wp:wrapNone/>
                 <wp:docPr id="22" name="Rectangle 11"/>
@@ -1926,7 +1926,7 @@
                       <wps:spPr>
                         <a:xfrm>
                           <a:off x="0" y="0"/>
-                          <a:ext cx="867240" cy="257760"/>
+                          <a:ext cx="869400" cy="259560"/>
                         </a:xfrm>
                         <a:prstGeom prst="rect">
                           <a:avLst/>
@@ -1993,7 +1993,7 @@
           </mc:Choice>
           <mc:Fallback>
             <w:pict>
-              <v:rect id="shape_0" ID="Rectangle 11" fillcolor="#70ad47" stroked="t" style="position:absolute;margin-left:322.5pt;margin-top:36.55pt;width:68.25pt;height:20.25pt" wp14:anchorId="2004A8BD">
+              <v:rect id="shape_0" ID="Rectangle 11" fillcolor="#70ad47" stroked="t" style="position:absolute;margin-left:322.5pt;margin-top:36.55pt;width:68.4pt;height:20.4pt" wp14:anchorId="2004A8BD">
                 <w10:wrap type="square"/>
                 <v:fill o:detectmouseclick="t" type="solid" color2="#8f52b8"/>
                 <v:stroke color="#527f34" weight="12600" joinstyle="miter" endcap="flat"/>
@@ -2047,7 +2047,7 @@
                 <wp:positionV relativeFrom="paragraph">
                   <wp:posOffset>1854835</wp:posOffset>
                 </wp:positionV>
-                <wp:extent cx="868045" cy="277495"/>
+                <wp:extent cx="869950" cy="279400"/>
                 <wp:effectExtent l="0" t="0" r="12700" b="12700"/>
                 <wp:wrapNone/>
                 <wp:docPr id="24" name="Rectangle 7"/>
@@ -2058,7 +2058,7 @@
                       <wps:spPr>
                         <a:xfrm>
                           <a:off x="0" y="0"/>
-                          <a:ext cx="867240" cy="276840"/>
+                          <a:ext cx="869400" cy="278640"/>
                         </a:xfrm>
                         <a:prstGeom prst="rect">
                           <a:avLst/>
@@ -2113,7 +2113,7 @@
           </mc:Choice>
           <mc:Fallback>
             <w:pict>
-              <v:rect id="shape_0" ID="Rectangle 7" fillcolor="#ffc000" stroked="t" style="position:absolute;margin-left:328.5pt;margin-top:146.05pt;width:68.25pt;height:21.75pt" wp14:anchorId="25149BCF">
+              <v:rect id="shape_0" ID="Rectangle 7" fillcolor="#ffc000" stroked="t" style="position:absolute;margin-left:328.5pt;margin-top:146.05pt;width:68.4pt;height:21.9pt" wp14:anchorId="25149BCF">
                 <w10:wrap type="square"/>
                 <v:fill o:detectmouseclick="t" type="solid" color2="#003fff"/>
                 <v:stroke color="#43729d" weight="12600" joinstyle="miter" endcap="flat"/>
@@ -3119,15 +3119,6 @@
         <w:rPr/>
       </w:pPr>
       <w:r>
-        <w:rPr/>
-      </w:r>
-    </w:p>
-    <w:p>
-      <w:pPr>
-        <w:pStyle w:val="Normal"/>
-        <w:rPr/>
-      </w:pPr>
-      <w:r>
         <w:rPr>
           <w:b w:val="false"/>
           <w:bCs w:val="false"/>
@@ -3293,6 +3284,356 @@
           <w:u w:val="none"/>
           <w:lang w:val="en-CA" w:eastAsia="en-US" w:bidi="ar-SA"/>
         </w:rPr>
+        <w:t>Example: 10 varyphase .25 4 will do a 25% phase change at time 10 then do a -25% phase change back at time 12 (total elapsed time of 4 seconds)</w:t>
+      </w:r>
+    </w:p>
+    <w:p>
+      <w:pPr>
+        <w:pStyle w:val="Normal"/>
+        <w:rPr>
+          <w:rFonts w:ascii="Calibri" w:hAnsi="Calibri" w:eastAsia="Calibri" w:cs="" w:asciiTheme="minorHAnsi" w:cstheme="minorBidi" w:eastAsiaTheme="minorHAnsi" w:hAnsiTheme="minorHAnsi"/>
+          <w:b w:val="false"/>
+          <w:b w:val="false"/>
+          <w:bCs w:val="false"/>
+          <w:color w:val="auto"/>
+          <w:kern w:val="0"/>
+          <w:sz w:val="22"/>
+          <w:szCs w:val="22"/>
+          <w:u w:val="none"/>
+          <w:lang w:val="en-CA" w:eastAsia="en-US" w:bidi="ar-SA"/>
+        </w:rPr>
+      </w:pPr>
+      <w:r>
+        <w:rPr>
+          <w:rFonts w:eastAsia="Calibri" w:cs="" w:cstheme="minorBidi" w:eastAsiaTheme="minorHAnsi"/>
+          <w:b w:val="false"/>
+          <w:bCs w:val="false"/>
+          <w:color w:val="auto"/>
+          <w:kern w:val="0"/>
+          <w:sz w:val="22"/>
+          <w:szCs w:val="22"/>
+          <w:u w:val="none"/>
+          <w:lang w:val="en-CA" w:eastAsia="en-US" w:bidi="ar-SA"/>
+        </w:rPr>
+        <w:t>For all the above phase modifiers you can specify a speed of the phase change as the third argument:</w:t>
+      </w:r>
+    </w:p>
+    <w:p>
+      <w:pPr>
+        <w:pStyle w:val="Normal"/>
+        <w:numPr>
+          <w:ilvl w:val="0"/>
+          <w:numId w:val="10"/>
+        </w:numPr>
+        <w:spacing w:lineRule="auto" w:line="240" w:before="0" w:after="0"/>
+        <w:rPr>
+          <w:rFonts w:ascii="Calibri" w:hAnsi="Calibri" w:eastAsia="Calibri" w:cs="" w:asciiTheme="minorHAnsi" w:cstheme="minorBidi" w:eastAsiaTheme="minorHAnsi" w:hAnsiTheme="minorHAnsi"/>
+          <w:b w:val="false"/>
+          <w:b w:val="false"/>
+          <w:bCs w:val="false"/>
+          <w:color w:val="auto"/>
+          <w:kern w:val="0"/>
+          <w:sz w:val="22"/>
+          <w:szCs w:val="22"/>
+          <w:u w:val="none"/>
+          <w:lang w:val="en-CA" w:eastAsia="en-US" w:bidi="ar-SA"/>
+        </w:rPr>
+      </w:pPr>
+      <w:r>
+        <w:rPr>
+          <w:rFonts w:eastAsia="Calibri" w:cs="" w:cstheme="minorBidi" w:eastAsiaTheme="minorHAnsi"/>
+          <w:b w:val="false"/>
+          <w:bCs w:val="false"/>
+          <w:color w:val="auto"/>
+          <w:kern w:val="0"/>
+          <w:sz w:val="22"/>
+          <w:szCs w:val="22"/>
+          <w:u w:val="none"/>
+          <w:lang w:val="en-CA" w:eastAsia="en-US" w:bidi="ar-SA"/>
+        </w:rPr>
+        <w:t>fast (default)</w:t>
+        <w:tab/>
+        <w:tab/>
+        <w:t>... 50% phase shift in 150ms</w:t>
+      </w:r>
+    </w:p>
+    <w:p>
+      <w:pPr>
+        <w:pStyle w:val="Normal"/>
+        <w:numPr>
+          <w:ilvl w:val="0"/>
+          <w:numId w:val="10"/>
+        </w:numPr>
+        <w:spacing w:lineRule="auto" w:line="240" w:before="0" w:after="0"/>
+        <w:rPr>
+          <w:rFonts w:ascii="Calibri" w:hAnsi="Calibri" w:eastAsia="Calibri" w:cs="" w:asciiTheme="minorHAnsi" w:cstheme="minorBidi" w:eastAsiaTheme="minorHAnsi" w:hAnsiTheme="minorHAnsi"/>
+          <w:b w:val="false"/>
+          <w:b w:val="false"/>
+          <w:bCs w:val="false"/>
+          <w:color w:val="auto"/>
+          <w:kern w:val="0"/>
+          <w:sz w:val="22"/>
+          <w:szCs w:val="22"/>
+          <w:u w:val="none"/>
+          <w:lang w:val="en-CA" w:eastAsia="en-US" w:bidi="ar-SA"/>
+        </w:rPr>
+      </w:pPr>
+      <w:r>
+        <w:rPr>
+          <w:rFonts w:eastAsia="Calibri" w:cs="" w:cstheme="minorBidi" w:eastAsiaTheme="minorHAnsi"/>
+          <w:b w:val="false"/>
+          <w:bCs w:val="false"/>
+          <w:color w:val="auto"/>
+          <w:kern w:val="0"/>
+          <w:sz w:val="22"/>
+          <w:szCs w:val="22"/>
+          <w:u w:val="none"/>
+          <w:lang w:val="en-CA" w:eastAsia="en-US" w:bidi="ar-SA"/>
+        </w:rPr>
+        <w:t>medium</w:t>
+        <w:tab/>
+        <w:tab/>
+        <w:t>... 50% phase shift in 690ms</w:t>
+      </w:r>
+    </w:p>
+    <w:p>
+      <w:pPr>
+        <w:pStyle w:val="Normal"/>
+        <w:numPr>
+          <w:ilvl w:val="0"/>
+          <w:numId w:val="10"/>
+        </w:numPr>
+        <w:spacing w:lineRule="auto" w:line="240" w:before="0" w:after="0"/>
+        <w:rPr>
+          <w:rFonts w:ascii="Calibri" w:hAnsi="Calibri" w:eastAsia="Calibri" w:cs="" w:asciiTheme="minorHAnsi" w:cstheme="minorBidi" w:eastAsiaTheme="minorHAnsi" w:hAnsiTheme="minorHAnsi"/>
+          <w:b w:val="false"/>
+          <w:b w:val="false"/>
+          <w:bCs w:val="false"/>
+          <w:color w:val="auto"/>
+          <w:kern w:val="0"/>
+          <w:sz w:val="22"/>
+          <w:szCs w:val="22"/>
+          <w:u w:val="none"/>
+          <w:lang w:val="en-CA" w:eastAsia="en-US" w:bidi="ar-SA"/>
+        </w:rPr>
+      </w:pPr>
+      <w:r>
+        <w:rPr>
+          <w:rFonts w:eastAsia="Calibri" w:cs="" w:cstheme="minorBidi" w:eastAsiaTheme="minorHAnsi"/>
+          <w:b w:val="false"/>
+          <w:bCs w:val="false"/>
+          <w:color w:val="auto"/>
+          <w:kern w:val="0"/>
+          <w:sz w:val="22"/>
+          <w:szCs w:val="22"/>
+          <w:u w:val="none"/>
+          <w:lang w:val="en-CA" w:eastAsia="en-US" w:bidi="ar-SA"/>
+        </w:rPr>
+        <w:t>slow</w:t>
+        <w:tab/>
+        <w:tab/>
+        <w:tab/>
+        <w:t>... 50% phase shift in 1.5s</w:t>
+      </w:r>
+    </w:p>
+    <w:p>
+      <w:pPr>
+        <w:pStyle w:val="Normal"/>
+        <w:numPr>
+          <w:ilvl w:val="0"/>
+          <w:numId w:val="10"/>
+        </w:numPr>
+        <w:spacing w:lineRule="auto" w:line="240" w:before="0" w:after="0"/>
+        <w:rPr>
+          <w:rFonts w:ascii="Calibri" w:hAnsi="Calibri" w:eastAsia="Calibri" w:cs="" w:asciiTheme="minorHAnsi" w:cstheme="minorBidi" w:eastAsiaTheme="minorHAnsi" w:hAnsiTheme="minorHAnsi"/>
+          <w:b w:val="false"/>
+          <w:b w:val="false"/>
+          <w:bCs w:val="false"/>
+          <w:color w:val="auto"/>
+          <w:kern w:val="0"/>
+          <w:sz w:val="22"/>
+          <w:szCs w:val="22"/>
+          <w:u w:val="none"/>
+          <w:lang w:val="en-CA" w:eastAsia="en-US" w:bidi="ar-SA"/>
+        </w:rPr>
+      </w:pPr>
+      <w:r>
+        <w:rPr>
+          <w:rFonts w:eastAsia="Calibri" w:cs="" w:cstheme="minorBidi" w:eastAsiaTheme="minorHAnsi"/>
+          <w:b w:val="false"/>
+          <w:bCs w:val="false"/>
+          <w:color w:val="auto"/>
+          <w:kern w:val="0"/>
+          <w:sz w:val="22"/>
+          <w:szCs w:val="22"/>
+          <w:u w:val="none"/>
+          <w:lang w:val="en-CA" w:eastAsia="en-US" w:bidi="ar-SA"/>
+        </w:rPr>
+        <w:t>veryslow</w:t>
+        <w:tab/>
+        <w:tab/>
+        <w:t>... 50% phase shift in 3s</w:t>
+      </w:r>
+    </w:p>
+    <w:p>
+      <w:pPr>
+        <w:pStyle w:val="Normal"/>
+        <w:spacing w:lineRule="auto" w:line="240" w:before="0" w:after="0"/>
+        <w:rPr>
+          <w:rFonts w:ascii="Calibri" w:hAnsi="Calibri" w:eastAsia="Calibri" w:cs="" w:asciiTheme="minorHAnsi" w:cstheme="minorBidi" w:eastAsiaTheme="minorHAnsi" w:hAnsiTheme="minorHAnsi"/>
+          <w:b w:val="false"/>
+          <w:b w:val="false"/>
+          <w:bCs w:val="false"/>
+          <w:color w:val="auto"/>
+          <w:kern w:val="0"/>
+          <w:sz w:val="22"/>
+          <w:szCs w:val="22"/>
+          <w:u w:val="none"/>
+          <w:lang w:val="en-CA" w:eastAsia="en-US" w:bidi="ar-SA"/>
+        </w:rPr>
+      </w:pPr>
+      <w:r>
+        <w:rPr>
+          <w:rFonts w:eastAsia="Calibri" w:cs="" w:cstheme="minorBidi" w:eastAsiaTheme="minorHAnsi"/>
+          <w:b w:val="false"/>
+          <w:bCs w:val="false"/>
+          <w:color w:val="auto"/>
+          <w:kern w:val="0"/>
+          <w:sz w:val="22"/>
+          <w:szCs w:val="22"/>
+          <w:u w:val="none"/>
+          <w:lang w:val="en-CA" w:eastAsia="en-US" w:bidi="ar-SA"/>
+        </w:rPr>
+      </w:r>
+    </w:p>
+    <w:p>
+      <w:pPr>
+        <w:pStyle w:val="Normal"/>
+        <w:spacing w:lineRule="auto" w:line="240" w:before="0" w:after="0"/>
+        <w:rPr>
+          <w:rFonts w:ascii="Calibri" w:hAnsi="Calibri" w:eastAsia="Calibri" w:cs="" w:asciiTheme="minorHAnsi" w:cstheme="minorBidi" w:eastAsiaTheme="minorHAnsi" w:hAnsiTheme="minorHAnsi"/>
+          <w:b w:val="false"/>
+          <w:b w:val="false"/>
+          <w:bCs w:val="false"/>
+          <w:color w:val="auto"/>
+          <w:kern w:val="0"/>
+          <w:sz w:val="22"/>
+          <w:szCs w:val="22"/>
+          <w:u w:val="none"/>
+          <w:lang w:val="en-CA" w:eastAsia="en-US" w:bidi="ar-SA"/>
+        </w:rPr>
+      </w:pPr>
+      <w:r>
+        <w:rPr>
+          <w:rFonts w:eastAsia="Calibri" w:cs="" w:cstheme="minorBidi" w:eastAsiaTheme="minorHAnsi"/>
+          <w:b w:val="false"/>
+          <w:bCs w:val="false"/>
+          <w:color w:val="auto"/>
+          <w:kern w:val="0"/>
+          <w:sz w:val="22"/>
+          <w:szCs w:val="22"/>
+          <w:u w:val="none"/>
+          <w:lang w:val="en-CA" w:eastAsia="en-US" w:bidi="ar-SA"/>
+        </w:rPr>
+        <w:t>Example: 10 bendphase .25 5 slow    ...changes the phase by 25% start at time 10. It will move the phase back at around time 12.5.</w:t>
+      </w:r>
+    </w:p>
+    <w:p>
+      <w:pPr>
+        <w:pStyle w:val="Normal"/>
+        <w:spacing w:lineRule="auto" w:line="240" w:before="0" w:after="0"/>
+        <w:rPr>
+          <w:rFonts w:ascii="Calibri" w:hAnsi="Calibri" w:eastAsia="Calibri" w:cs="" w:asciiTheme="minorHAnsi" w:cstheme="minorBidi" w:eastAsiaTheme="minorHAnsi" w:hAnsiTheme="minorHAnsi"/>
+          <w:b w:val="false"/>
+          <w:b w:val="false"/>
+          <w:bCs w:val="false"/>
+          <w:color w:val="auto"/>
+          <w:kern w:val="0"/>
+          <w:sz w:val="22"/>
+          <w:szCs w:val="22"/>
+          <w:u w:val="none"/>
+          <w:lang w:val="en-CA" w:eastAsia="en-US" w:bidi="ar-SA"/>
+        </w:rPr>
+      </w:pPr>
+      <w:r>
+        <w:rPr>
+          <w:rFonts w:eastAsia="Calibri" w:cs="" w:cstheme="minorBidi" w:eastAsiaTheme="minorHAnsi"/>
+          <w:b w:val="false"/>
+          <w:bCs w:val="false"/>
+          <w:color w:val="auto"/>
+          <w:kern w:val="0"/>
+          <w:sz w:val="22"/>
+          <w:szCs w:val="22"/>
+          <w:u w:val="none"/>
+          <w:lang w:val="en-CA" w:eastAsia="en-US" w:bidi="ar-SA"/>
+        </w:rPr>
+      </w:r>
+    </w:p>
+    <w:p>
+      <w:pPr>
+        <w:pStyle w:val="Normal"/>
+        <w:spacing w:lineRule="auto" w:line="240" w:before="0" w:after="0"/>
+        <w:rPr>
+          <w:rFonts w:ascii="Calibri" w:hAnsi="Calibri" w:eastAsia="Calibri" w:cs="" w:asciiTheme="minorHAnsi" w:cstheme="minorBidi" w:eastAsiaTheme="minorHAnsi" w:hAnsiTheme="minorHAnsi"/>
+          <w:b w:val="false"/>
+          <w:b w:val="false"/>
+          <w:bCs w:val="false"/>
+          <w:i/>
+          <w:i/>
+          <w:iCs/>
+          <w:color w:val="auto"/>
+          <w:kern w:val="0"/>
+          <w:sz w:val="22"/>
+          <w:szCs w:val="22"/>
+          <w:u w:val="none"/>
+          <w:lang w:val="en-CA" w:eastAsia="en-US" w:bidi="ar-SA"/>
+        </w:rPr>
+      </w:pPr>
+      <w:r>
+        <w:rPr>
+          <w:rFonts w:eastAsia="Calibri" w:cs="" w:cstheme="minorBidi" w:eastAsiaTheme="minorHAnsi"/>
+          <w:b w:val="false"/>
+          <w:bCs w:val="false"/>
+          <w:i/>
+          <w:iCs/>
+          <w:color w:val="auto"/>
+          <w:kern w:val="0"/>
+          <w:sz w:val="22"/>
+          <w:szCs w:val="22"/>
+          <w:u w:val="none"/>
+          <w:lang w:val="en-CA" w:eastAsia="en-US" w:bidi="ar-SA"/>
+        </w:rPr>
+        <w:t>Caution: If the duration of ANY phase change commands overlaps the execution of other phase change commands the latter command may cancel out or confuse the internal counters. This may be particularly a problem if you are using the ‘slow’ or ‘veryslow’ speeds.</w:t>
+      </w:r>
+    </w:p>
+    <w:p>
+      <w:pPr>
+        <w:pStyle w:val="Normal"/>
+        <w:rPr>
+          <w:rFonts w:ascii="Calibri" w:hAnsi="Calibri" w:eastAsia="Calibri" w:cs="" w:asciiTheme="minorHAnsi" w:cstheme="minorBidi" w:eastAsiaTheme="minorHAnsi" w:hAnsiTheme="minorHAnsi"/>
+          <w:b w:val="false"/>
+          <w:b w:val="false"/>
+          <w:bCs w:val="false"/>
+          <w:color w:val="auto"/>
+          <w:kern w:val="0"/>
+          <w:sz w:val="22"/>
+          <w:szCs w:val="22"/>
+          <w:u w:val="none"/>
+          <w:lang w:val="en-CA" w:eastAsia="en-US" w:bidi="ar-SA"/>
+        </w:rPr>
+      </w:pPr>
+      <w:r>
+        <w:rPr>
+          <w:rFonts w:eastAsia="Calibri" w:cs="" w:cstheme="minorBidi" w:eastAsiaTheme="minorHAnsi"/>
+          <w:b w:val="false"/>
+          <w:bCs w:val="false"/>
+          <w:color w:val="auto"/>
+          <w:kern w:val="0"/>
+          <w:sz w:val="22"/>
+          <w:szCs w:val="22"/>
+          <w:u w:val="none"/>
+          <w:lang w:val="en-CA" w:eastAsia="en-US" w:bidi="ar-SA"/>
+        </w:rPr>
       </w:r>
     </w:p>
     <w:p>
@@ -3657,6 +3998,83 @@
           <w:b/>
           <w:u w:val="single"/>
         </w:rPr>
+        <w:t>Funscript</w:t>
+      </w:r>
+    </w:p>
+    <w:p>
+      <w:pPr>
+        <w:pStyle w:val="Normal"/>
+        <w:rPr>
+          <w:b w:val="false"/>
+          <w:b w:val="false"/>
+          <w:bCs w:val="false"/>
+          <w:u w:val="none"/>
+        </w:rPr>
+      </w:pPr>
+      <w:r>
+        <w:rPr>
+          <w:b w:val="false"/>
+          <w:bCs w:val="false"/>
+          <w:u w:val="none"/>
+        </w:rPr>
+        <w:t>This feature is somewhat experimental. It loads a funscript file and turns it into phase shift modifiers.</w:t>
+      </w:r>
+    </w:p>
+    <w:p>
+      <w:pPr>
+        <w:pStyle w:val="Normal"/>
+        <w:rPr>
+          <w:b/>
+          <w:b/>
+          <w:bCs/>
+          <w:u w:val="none"/>
+        </w:rPr>
+      </w:pPr>
+      <w:r>
+        <w:rPr>
+          <w:b/>
+          <w:bCs/>
+          <w:u w:val="none"/>
+        </w:rPr>
+        <w:t>2 funscript myfile.funscript BASE</w:t>
+      </w:r>
+    </w:p>
+    <w:p>
+      <w:pPr>
+        <w:pStyle w:val="Normal"/>
+        <w:rPr>
+          <w:b w:val="false"/>
+          <w:b w:val="false"/>
+          <w:bCs w:val="false"/>
+          <w:u w:val="none"/>
+        </w:rPr>
+      </w:pPr>
+      <w:r>
+        <w:rPr>
+          <w:b w:val="false"/>
+          <w:bCs w:val="false"/>
+          <w:u w:val="none"/>
+        </w:rPr>
+        <w:t>In this example, the myfile.funscript is opened. A 2s offset is added to all times in the file - probably this should be 0 for most cases. The 0-100 positions are converted to modifiers for phase from -.5 to +.5.</w:t>
+      </w:r>
+    </w:p>
+    <w:p>
+      <w:pPr>
+        <w:pStyle w:val="Normal"/>
+        <w:rPr>
+          <w:b w:val="false"/>
+          <w:b w:val="false"/>
+          <w:bCs w:val="false"/>
+          <w:u w:val="none"/>
+        </w:rPr>
+      </w:pPr>
+      <w:r>
+        <w:rPr>
+          <w:b w:val="false"/>
+          <w:bCs w:val="false"/>
+          <w:u w:val="none"/>
+        </w:rPr>
+        <w:t xml:space="preserve">It’s possible that there are several verions of funscript files out there. I tested a file made with https://funscripter.herokuapp.com/. </w:t>
       </w:r>
     </w:p>
     <w:p>
@@ -4185,7 +4603,11 @@
       </w:r>
       <w:r>
         <w:rPr/>
-        <w:t>’ (Amplitude Modification) command: this will vary the volume of the output signal according to the values in the LFO. For example, if the output is a 1000Hz sine sound and the LFO is a 1Hz square sound the output signal will be a sign sound that turns on and off every second.</w:t>
+        <w:t xml:space="preserve">’ (Amplitude Modification) command: this will vary the volume of the output signal according to the values in the LFO. For example, if the output is a 1000Hz sine sound and the LFO is a 1Hz square sound the output signal will be a sign sound that turns on and off every second. </w:t>
+      </w:r>
+      <w:r>
+        <w:rPr/>
+        <w:t>Command order matters: amod can’t modify something that isn’t there yet.</w:t>
       </w:r>
     </w:p>
     <w:p>
@@ -5937,7 +6359,38 @@
           <w:rFonts w:cs="Courier New" w:ascii="Courier New" w:hAnsi="Courier New"/>
           <w:b/>
         </w:rPr>
-        <w:t>0  amod SINSLIDE 30</w:t>
+        <w:t xml:space="preserve">0  amod SINSLIDE </w:t>
+      </w:r>
+      <w:r>
+        <w:rPr>
+          <w:rFonts w:cs="Courier New" w:ascii="Courier New" w:hAnsi="Courier New"/>
+          <w:b/>
+        </w:rPr>
+        <w:t>length:</w:t>
+      </w:r>
+      <w:r>
+        <w:rPr>
+          <w:rFonts w:cs="Courier New" w:ascii="Courier New" w:hAnsi="Courier New"/>
+          <w:b/>
+        </w:rPr>
+        <w:t>30</w:t>
+      </w:r>
+    </w:p>
+    <w:p>
+      <w:pPr>
+        <w:pStyle w:val="Normal"/>
+        <w:rPr>
+          <w:rFonts w:ascii="Courier New" w:hAnsi="Courier New" w:cs="Courier New"/>
+          <w:b/>
+          <w:b/>
+        </w:rPr>
+      </w:pPr>
+      <w:r>
+        <w:rPr>
+          <w:rFonts w:cs="Courier New" w:ascii="Courier New" w:hAnsi="Courier New"/>
+          <w:b/>
+        </w:rPr>
+        <w:t>0-30 amod SINSLIDE    # does same as above</w:t>
       </w:r>
     </w:p>
     <w:p>
@@ -10074,6 +10527,143 @@
         </w:tabs>
         <w:ind w:left="6363" w:hanging="283"/>
       </w:pPr>
+    </w:lvl>
+  </w:abstractNum>
+  <w:abstractNum w:abstractNumId="10">
+    <w:lvl w:ilvl="0">
+      <w:start w:val="1"/>
+      <w:numFmt w:val="bullet"/>
+      <w:lvlText w:val=""/>
+      <w:lvlJc w:val="left"/>
+      <w:pPr>
+        <w:tabs>
+          <w:tab w:val="num" w:pos="720"/>
+        </w:tabs>
+        <w:ind w:left="720" w:hanging="360"/>
+      </w:pPr>
+      <w:rPr>
+        <w:rFonts w:ascii="Symbol" w:hAnsi="Symbol" w:cs="Symbol" w:hint="default"/>
+      </w:rPr>
+    </w:lvl>
+    <w:lvl w:ilvl="1">
+      <w:start w:val="1"/>
+      <w:numFmt w:val="bullet"/>
+      <w:lvlText w:val="◦"/>
+      <w:lvlJc w:val="left"/>
+      <w:pPr>
+        <w:tabs>
+          <w:tab w:val="num" w:pos="1080"/>
+        </w:tabs>
+        <w:ind w:left="1080" w:hanging="360"/>
+      </w:pPr>
+      <w:rPr>
+        <w:rFonts w:ascii="OpenSymbol" w:hAnsi="OpenSymbol" w:cs="OpenSymbol" w:hint="default"/>
+      </w:rPr>
+    </w:lvl>
+    <w:lvl w:ilvl="2">
+      <w:start w:val="1"/>
+      <w:numFmt w:val="bullet"/>
+      <w:lvlText w:val="▪"/>
+      <w:lvlJc w:val="left"/>
+      <w:pPr>
+        <w:tabs>
+          <w:tab w:val="num" w:pos="1440"/>
+        </w:tabs>
+        <w:ind w:left="1440" w:hanging="360"/>
+      </w:pPr>
+      <w:rPr>
+        <w:rFonts w:ascii="OpenSymbol" w:hAnsi="OpenSymbol" w:cs="OpenSymbol" w:hint="default"/>
+      </w:rPr>
+    </w:lvl>
+    <w:lvl w:ilvl="3">
+      <w:start w:val="1"/>
+      <w:numFmt w:val="bullet"/>
+      <w:lvlText w:val=""/>
+      <w:lvlJc w:val="left"/>
+      <w:pPr>
+        <w:tabs>
+          <w:tab w:val="num" w:pos="1800"/>
+        </w:tabs>
+        <w:ind w:left="1800" w:hanging="360"/>
+      </w:pPr>
+      <w:rPr>
+        <w:rFonts w:ascii="Symbol" w:hAnsi="Symbol" w:cs="Symbol" w:hint="default"/>
+      </w:rPr>
+    </w:lvl>
+    <w:lvl w:ilvl="4">
+      <w:start w:val="1"/>
+      <w:numFmt w:val="bullet"/>
+      <w:lvlText w:val="◦"/>
+      <w:lvlJc w:val="left"/>
+      <w:pPr>
+        <w:tabs>
+          <w:tab w:val="num" w:pos="2160"/>
+        </w:tabs>
+        <w:ind w:left="2160" w:hanging="360"/>
+      </w:pPr>
+      <w:rPr>
+        <w:rFonts w:ascii="OpenSymbol" w:hAnsi="OpenSymbol" w:cs="OpenSymbol" w:hint="default"/>
+      </w:rPr>
+    </w:lvl>
+    <w:lvl w:ilvl="5">
+      <w:start w:val="1"/>
+      <w:numFmt w:val="bullet"/>
+      <w:lvlText w:val="▪"/>
+      <w:lvlJc w:val="left"/>
+      <w:pPr>
+        <w:tabs>
+          <w:tab w:val="num" w:pos="2520"/>
+        </w:tabs>
+        <w:ind w:left="2520" w:hanging="360"/>
+      </w:pPr>
+      <w:rPr>
+        <w:rFonts w:ascii="OpenSymbol" w:hAnsi="OpenSymbol" w:cs="OpenSymbol" w:hint="default"/>
+      </w:rPr>
+    </w:lvl>
+    <w:lvl w:ilvl="6">
+      <w:start w:val="1"/>
+      <w:numFmt w:val="bullet"/>
+      <w:lvlText w:val=""/>
+      <w:lvlJc w:val="left"/>
+      <w:pPr>
+        <w:tabs>
+          <w:tab w:val="num" w:pos="2880"/>
+        </w:tabs>
+        <w:ind w:left="2880" w:hanging="360"/>
+      </w:pPr>
+      <w:rPr>
+        <w:rFonts w:ascii="Symbol" w:hAnsi="Symbol" w:cs="Symbol" w:hint="default"/>
+      </w:rPr>
+    </w:lvl>
+    <w:lvl w:ilvl="7">
+      <w:start w:val="1"/>
+      <w:numFmt w:val="bullet"/>
+      <w:lvlText w:val="◦"/>
+      <w:lvlJc w:val="left"/>
+      <w:pPr>
+        <w:tabs>
+          <w:tab w:val="num" w:pos="3240"/>
+        </w:tabs>
+        <w:ind w:left="3240" w:hanging="360"/>
+      </w:pPr>
+      <w:rPr>
+        <w:rFonts w:ascii="OpenSymbol" w:hAnsi="OpenSymbol" w:cs="OpenSymbol" w:hint="default"/>
+      </w:rPr>
+    </w:lvl>
+    <w:lvl w:ilvl="8">
+      <w:start w:val="1"/>
+      <w:numFmt w:val="bullet"/>
+      <w:lvlText w:val="▪"/>
+      <w:lvlJc w:val="left"/>
+      <w:pPr>
+        <w:tabs>
+          <w:tab w:val="num" w:pos="3600"/>
+        </w:tabs>
+        <w:ind w:left="3600" w:hanging="360"/>
+      </w:pPr>
+      <w:rPr>
+        <w:rFonts w:ascii="OpenSymbol" w:hAnsi="OpenSymbol" w:cs="OpenSymbol" w:hint="default"/>
+      </w:rPr>
     </w:lvl>
   </w:abstractNum>
   <w:num w:numId="1">
@@ -10102,6 +10692,9 @@
   </w:num>
   <w:num w:numId="9">
     <w:abstractNumId w:val="9"/>
+  </w:num>
+  <w:num w:numId="10">
+    <w:abstractNumId w:val="10"/>
   </w:num>
 </w:numbering>
 </file>

</xml_diff>